<commit_message>
upload final proposal v1.2
</commit_message>
<xml_diff>
--- a/Docs/20190327_졸업논문 주제 제안서/졸업논문 제안서_v1.2.docx
+++ b/Docs/20190327_졸업논문 주제 제안서/졸업논문 제안서_v1.2.docx
@@ -1,6 +1,6 @@
 
 <file path=word/document.xml><?xml version="1.0" encoding="utf-8"?>
-<w:document xmlns:wpc="http://schemas.microsoft.com/office/word/2010/wordprocessingCanvas" xmlns:cx="http://schemas.microsoft.com/office/drawing/2014/chartex" xmlns:cx1="http://schemas.microsoft.com/office/drawing/2015/9/8/chartex" xmlns:cx2="http://schemas.microsoft.com/office/drawing/2015/10/21/chartex" xmlns:cx3="http://schemas.microsoft.com/office/drawing/2016/5/9/chartex" xmlns:cx4="http://schemas.microsoft.com/office/drawing/2016/5/10/chartex" xmlns:cx5="http://schemas.microsoft.com/office/drawing/2016/5/11/chartex" xmlns:cx6="http://schemas.microsoft.com/office/drawing/2016/5/12/chartex" xmlns:cx7="http://schemas.microsoft.com/office/drawing/2016/5/13/chartex" xmlns:cx8="http://schemas.microsoft.com/office/drawing/2016/5/14/chartex" xmlns:mc="http://schemas.openxmlformats.org/markup-compatibility/2006" xmlns:aink="http://schemas.microsoft.com/office/drawing/2016/ink" xmlns:am3d="http://schemas.microsoft.com/office/drawing/2017/model3d" xmlns:o="urn:schemas-microsoft-com:office:office" xmlns:r="http://schemas.openxmlformats.org/officeDocument/2006/relationships" xmlns:m="http://schemas.openxmlformats.org/officeDocument/2006/math" xmlns:v="urn:schemas-microsoft-com:vml" xmlns:wp14="http://schemas.microsoft.com/office/word/2010/wordprocessingDrawing" xmlns:wp="http://schemas.openxmlformats.org/drawingml/2006/wordprocessingDrawing" xmlns:w10="urn:schemas-microsoft-com:office:word" xmlns:w="http://schemas.openxmlformats.org/wordprocessingml/2006/main" xmlns:w14="http://schemas.microsoft.com/office/word/2010/wordml" xmlns:w15="http://schemas.microsoft.com/office/word/2012/wordml" xmlns:w16cid="http://schemas.microsoft.com/office/word/2016/wordml/cid" xmlns:w16se="http://schemas.microsoft.com/office/word/2015/wordml/symex" xmlns:wpg="http://schemas.microsoft.com/office/word/2010/wordprocessingGroup" xmlns:wpi="http://schemas.microsoft.com/office/word/2010/wordprocessingInk" xmlns:wne="http://schemas.microsoft.com/office/word/2006/wordml" xmlns:wps="http://schemas.microsoft.com/office/word/2010/wordprocessingShape" mc:Ignorable="w14 w15 w16se w16cid wp14">
+<w:document xmlns:wpc="http://schemas.microsoft.com/office/word/2010/wordprocessingCanvas" xmlns:cx="http://schemas.microsoft.com/office/drawing/2014/chartex" xmlns:mc="http://schemas.openxmlformats.org/markup-compatibility/2006" xmlns:o="urn:schemas-microsoft-com:office:office" xmlns:r="http://schemas.openxmlformats.org/officeDocument/2006/relationships" xmlns:m="http://schemas.openxmlformats.org/officeDocument/2006/math" xmlns:v="urn:schemas-microsoft-com:vml" xmlns:wp14="http://schemas.microsoft.com/office/word/2010/wordprocessingDrawing" xmlns:wp="http://schemas.openxmlformats.org/drawingml/2006/wordprocessingDrawing" xmlns:w10="urn:schemas-microsoft-com:office:word" xmlns:w="http://schemas.openxmlformats.org/wordprocessingml/2006/main" xmlns:w14="http://schemas.microsoft.com/office/word/2010/wordml" xmlns:w15="http://schemas.microsoft.com/office/word/2012/wordml" xmlns:w16se="http://schemas.microsoft.com/office/word/2015/wordml/symex" xmlns:wpg="http://schemas.microsoft.com/office/word/2010/wordprocessingGroup" xmlns:wpi="http://schemas.microsoft.com/office/word/2010/wordprocessingInk" xmlns:wne="http://schemas.microsoft.com/office/word/2006/wordml" xmlns:wps="http://schemas.microsoft.com/office/word/2010/wordprocessingShape" mc:Ignorable="w14 w15 w16se wp14">
   <w:body>
     <w:p>
       <w:pPr>
@@ -235,10 +235,8 @@
           <w:b/>
           <w:sz w:val="28"/>
         </w:rPr>
-        <w:t>1</w:t>
-      </w:r>
-      <w:bookmarkStart w:id="2" w:name="_GoBack"/>
-      <w:bookmarkEnd w:id="2"/>
+        <w:t>2</w:t>
+      </w:r>
     </w:p>
     <w:p>
       <w:pPr>
@@ -527,6 +525,7 @@
         </w:rPr>
         <w:t xml:space="preserve"> </w:t>
       </w:r>
+      <w:proofErr w:type="gramStart"/>
       <w:r>
         <w:rPr>
           <w:rFonts w:hint="eastAsia"/>
@@ -540,7 +539,15 @@
           <w:sz w:val="26"/>
           <w:szCs w:val="26"/>
         </w:rPr>
-        <w:t xml:space="preserve">:  </w:t>
+        <w:t>:</w:t>
+      </w:r>
+      <w:proofErr w:type="gramEnd"/>
+      <w:r>
+        <w:rPr>
+          <w:sz w:val="26"/>
+          <w:szCs w:val="26"/>
+        </w:rPr>
+        <w:t xml:space="preserve">  </w:t>
       </w:r>
       <w:r>
         <w:rPr>
@@ -637,7 +644,7 @@
               </wp:anchor>
             </w:drawing>
           </mc:Choice>
-          <mc:Fallback>
+          <mc:Fallback xmlns:w16cid="http://schemas.microsoft.com/office/word/2016/wordml/cid" xmlns:am3d="http://schemas.microsoft.com/office/drawing/2017/model3d" xmlns:aink="http://schemas.microsoft.com/office/drawing/2016/ink" xmlns:cx8="http://schemas.microsoft.com/office/drawing/2016/5/14/chartex" xmlns:cx7="http://schemas.microsoft.com/office/drawing/2016/5/13/chartex" xmlns:cx6="http://schemas.microsoft.com/office/drawing/2016/5/12/chartex" xmlns:cx5="http://schemas.microsoft.com/office/drawing/2016/5/11/chartex" xmlns:cx4="http://schemas.microsoft.com/office/drawing/2016/5/10/chartex" xmlns:cx3="http://schemas.microsoft.com/office/drawing/2016/5/9/chartex" xmlns:cx2="http://schemas.microsoft.com/office/drawing/2015/10/21/chartex" xmlns:cx1="http://schemas.microsoft.com/office/drawing/2015/9/8/chartex">
             <w:pict>
               <v:line w14:anchorId="0C0AAB0C" id="Line 2" o:spid="_x0000_s1026" style="position:absolute;left:0;text-align:left;z-index:-251657216;visibility:visible;mso-wrap-style:square;mso-width-percent:0;mso-height-percent:0;mso-wrap-distance-left:9pt;mso-wrap-distance-top:-3e-5mm;mso-wrap-distance-right:9pt;mso-wrap-distance-bottom:-3e-5mm;mso-position-horizontal:absolute;mso-position-horizontal-relative:page;mso-position-vertical:absolute;mso-position-vertical-relative:text;mso-width-percent:0;mso-height-percent:0;mso-width-relative:page;mso-height-relative:page" from="261.65pt,26.05pt" to="333.65pt,26.05pt" o:gfxdata="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" strokeweight=".84pt">
                 <w10:wrap anchorx="page"/>
@@ -1431,6 +1438,8 @@
           <w:cols w:space="720"/>
         </w:sectPr>
       </w:pPr>
+      <w:bookmarkStart w:id="2" w:name="_GoBack"/>
+      <w:bookmarkEnd w:id="2"/>
     </w:p>
     <w:p>
       <w:pPr>
@@ -4899,7 +4908,14 @@
         <w:rPr>
           <w:rFonts w:hint="eastAsia"/>
         </w:rPr>
-        <w:t>위•변조</w:t>
+        <w:t>위•</w:t>
+      </w:r>
+      <w:proofErr w:type="gramStart"/>
+      <w:r>
+        <w:rPr>
+          <w:rFonts w:hint="eastAsia"/>
+        </w:rPr>
+        <w:t>변조</w:t>
       </w:r>
       <w:proofErr w:type="spellEnd"/>
       <w:r>
@@ -4915,7 +4931,14 @@
         <w:rPr>
           <w:rFonts w:hint="eastAsia"/>
         </w:rPr>
-        <w:t xml:space="preserve">문제를 예방하기 </w:t>
+        <w:t>문제를</w:t>
+      </w:r>
+      <w:proofErr w:type="gramEnd"/>
+      <w:r>
+        <w:rPr>
+          <w:rFonts w:hint="eastAsia"/>
+        </w:rPr>
+        <w:t xml:space="preserve"> 예방하기 </w:t>
       </w:r>
       <w:proofErr w:type="spellStart"/>
       <w:r>
@@ -5977,7 +6000,7 @@
               </wp:anchor>
             </w:drawing>
           </mc:Choice>
-          <mc:Fallback>
+          <mc:Fallback xmlns:w16cid="http://schemas.microsoft.com/office/word/2016/wordml/cid" xmlns:am3d="http://schemas.microsoft.com/office/drawing/2017/model3d" xmlns:aink="http://schemas.microsoft.com/office/drawing/2016/ink" xmlns:cx8="http://schemas.microsoft.com/office/drawing/2016/5/14/chartex" xmlns:cx7="http://schemas.microsoft.com/office/drawing/2016/5/13/chartex" xmlns:cx6="http://schemas.microsoft.com/office/drawing/2016/5/12/chartex" xmlns:cx5="http://schemas.microsoft.com/office/drawing/2016/5/11/chartex" xmlns:cx4="http://schemas.microsoft.com/office/drawing/2016/5/10/chartex" xmlns:cx3="http://schemas.microsoft.com/office/drawing/2016/5/9/chartex" xmlns:cx2="http://schemas.microsoft.com/office/drawing/2015/10/21/chartex" xmlns:cx1="http://schemas.microsoft.com/office/drawing/2015/9/8/chartex">
             <w:pict>
               <v:group w14:anchorId="5F949C3E" id="그룹 2" o:spid="_x0000_s1026" style="position:absolute;left:0;text-align:left;margin-left:25.6pt;margin-top:10.05pt;width:211.75pt;height:268.2pt;z-index:251661312;mso-width-relative:margin;mso-height-relative:margin" coordsize="35623,44767" o:gfxdata="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">
                 <v:shapetype id="_x0000_t75" coordsize="21600,21600" o:spt="75" o:preferrelative="t" path="m@4@5l@4@11@9@11@9@5xe" filled="f" stroked="f">
@@ -6550,7 +6573,7 @@
               </wp:inline>
             </w:drawing>
           </mc:Choice>
-          <mc:Fallback>
+          <mc:Fallback xmlns:w16cid="http://schemas.microsoft.com/office/word/2016/wordml/cid" xmlns:am3d="http://schemas.microsoft.com/office/drawing/2017/model3d" xmlns:aink="http://schemas.microsoft.com/office/drawing/2016/ink" xmlns:cx8="http://schemas.microsoft.com/office/drawing/2016/5/14/chartex" xmlns:cx7="http://schemas.microsoft.com/office/drawing/2016/5/13/chartex" xmlns:cx6="http://schemas.microsoft.com/office/drawing/2016/5/12/chartex" xmlns:cx5="http://schemas.microsoft.com/office/drawing/2016/5/11/chartex" xmlns:cx4="http://schemas.microsoft.com/office/drawing/2016/5/10/chartex" xmlns:cx3="http://schemas.microsoft.com/office/drawing/2016/5/9/chartex" xmlns:cx2="http://schemas.microsoft.com/office/drawing/2015/10/21/chartex" xmlns:cx1="http://schemas.microsoft.com/office/drawing/2015/9/8/chartex">
             <w:pict>
               <v:group w14:anchorId="7EAD4283" id="그룹 2" o:spid="_x0000_s1026" style="width:428pt;height:62.65pt;mso-position-horizontal-relative:char;mso-position-vertical-relative:line" coordorigin=",15621" coordsize="85736,12096" o:gfxdata="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">
                 <v:shape id="그림 10" o:spid="_x0000_s1027" type="#_x0000_t75" style="position:absolute;left:296;top:15621;width:85440;height:12096;visibility:visible;mso-wrap-style:square" o:gfxdata="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">
@@ -7593,6 +7616,9 @@
       <w:pPr>
         <w:pStyle w:val="a3"/>
         <w:ind w:left="400"/>
+        <w:rPr>
+          <w:rFonts w:hint="eastAsia"/>
+        </w:rPr>
       </w:pPr>
       <w:r>
         <w:rPr>
@@ -7676,7 +7702,109 @@
         <w:rPr>
           <w:rFonts w:hint="eastAsia"/>
         </w:rPr>
-        <w:t xml:space="preserve"> 이용한 이미지 유사도를 분석하여 적당한 가중치를 준 뒤 이러한 과정을 적용하여 더 정확한 이미지 유사도를 검출하고자 한다.</w:t>
+        <w:t xml:space="preserve"> 이용한 이미지 </w:t>
+      </w:r>
+      <w:proofErr w:type="spellStart"/>
+      <w:r>
+        <w:rPr>
+          <w:rFonts w:hint="eastAsia"/>
+        </w:rPr>
+        <w:t>유사도를</w:t>
+      </w:r>
+      <w:proofErr w:type="spellEnd"/>
+      <w:r>
+        <w:rPr>
+          <w:rFonts w:hint="eastAsia"/>
+        </w:rPr>
+        <w:t xml:space="preserve"> 분석하여 적당한 가중치를 준 뒤 이러한 과정을 적용하여 더 정확한 이미지 </w:t>
+      </w:r>
+      <w:proofErr w:type="spellStart"/>
+      <w:r>
+        <w:rPr>
+          <w:rFonts w:hint="eastAsia"/>
+        </w:rPr>
+        <w:t>유사도를</w:t>
+      </w:r>
+      <w:proofErr w:type="spellEnd"/>
+      <w:r>
+        <w:rPr>
+          <w:rFonts w:hint="eastAsia"/>
+        </w:rPr>
+        <w:t xml:space="preserve"> 검출하고자 한다.</w:t>
+      </w:r>
+      <w:r>
+        <w:t xml:space="preserve"> </w:t>
+      </w:r>
+      <w:r>
+        <w:rPr>
+          <w:rFonts w:hint="eastAsia"/>
+        </w:rPr>
+        <w:t xml:space="preserve">본 논문에서는 어느 한 은행의 모든 웹 페이지를 </w:t>
+      </w:r>
+      <w:proofErr w:type="spellStart"/>
+      <w:r>
+        <w:rPr>
+          <w:rFonts w:hint="eastAsia"/>
+        </w:rPr>
+        <w:t>캡쳐하여</w:t>
+      </w:r>
+      <w:proofErr w:type="spellEnd"/>
+      <w:r>
+        <w:rPr>
+          <w:rFonts w:hint="eastAsia"/>
+        </w:rPr>
+        <w:t xml:space="preserve"> 그것을 </w:t>
+      </w:r>
+      <w:proofErr w:type="spellStart"/>
+      <w:r>
+        <w:t>Input</w:t>
+      </w:r>
+      <w:proofErr w:type="spellEnd"/>
+      <w:r>
+        <w:t xml:space="preserve"> </w:t>
+      </w:r>
+      <w:proofErr w:type="spellStart"/>
+      <w:r>
+        <w:t>Data</w:t>
+      </w:r>
+      <w:r>
+        <w:rPr>
+          <w:rFonts w:hint="eastAsia"/>
+        </w:rPr>
+        <w:t>로</w:t>
+      </w:r>
+      <w:proofErr w:type="spellEnd"/>
+      <w:r>
+        <w:rPr>
+          <w:rFonts w:hint="eastAsia"/>
+        </w:rPr>
+        <w:t xml:space="preserve"> 넣어주어 학습시킨다.</w:t>
+      </w:r>
+      <w:r>
+        <w:t xml:space="preserve"> </w:t>
+      </w:r>
+      <w:r>
+        <w:rPr>
+          <w:rFonts w:hint="eastAsia"/>
+        </w:rPr>
+        <w:t xml:space="preserve">이러한 하나의 </w:t>
+      </w:r>
+      <w:proofErr w:type="spellStart"/>
+      <w:r>
+        <w:t>case</w:t>
+      </w:r>
+      <w:r>
+        <w:rPr>
+          <w:rFonts w:hint="eastAsia"/>
+        </w:rPr>
+        <w:t>를</w:t>
+      </w:r>
+      <w:proofErr w:type="spellEnd"/>
+      <w:r>
+        <w:rPr>
+          <w:rFonts w:hint="eastAsia"/>
+        </w:rPr>
+        <w:t xml:space="preserve"> 제시하고 이후에 다른 은행에도 같은 기술이 적용될 수 있음을 보인다.</w:t>
       </w:r>
     </w:p>
     <w:p>
@@ -7783,6 +7911,7 @@
         <w:t>입력받는다</w:t>
       </w:r>
       <w:proofErr w:type="spellEnd"/>
+      <w:proofErr w:type="gramStart"/>
       <w:r>
         <w:rPr>
           <w:rFonts w:hint="eastAsia"/>
@@ -7795,7 +7924,15 @@
           <w:rFonts w:hint="eastAsia"/>
           <w:lang w:val="en-US"/>
         </w:rPr>
-        <w:t xml:space="preserve">.  </w:t>
+        <w:t>.</w:t>
+      </w:r>
+      <w:proofErr w:type="gramEnd"/>
+      <w:r>
+        <w:rPr>
+          <w:rFonts w:hint="eastAsia"/>
+          <w:lang w:val="en-US"/>
+        </w:rPr>
+        <w:t xml:space="preserve">  </w:t>
       </w:r>
     </w:p>
     <w:p>
@@ -8442,7 +8579,15 @@
           <w:rFonts w:hint="eastAsia"/>
           <w:lang w:val="en-US"/>
         </w:rPr>
-        <w:t xml:space="preserve">을 위한 기존의 이미지 학습 모델의 오픈소스인  </w:t>
+        <w:t xml:space="preserve">을 위한 기존의 이미지 학습 모델의 </w:t>
+      </w:r>
+      <w:proofErr w:type="gramStart"/>
+      <w:r>
+        <w:rPr>
+          <w:rFonts w:hint="eastAsia"/>
+          <w:lang w:val="en-US"/>
+        </w:rPr>
+        <w:t xml:space="preserve">오픈소스인  </w:t>
       </w:r>
       <w:r>
         <w:rPr>
@@ -8455,7 +8600,15 @@
           <w:rFonts w:hint="eastAsia"/>
           <w:lang w:val="en-US"/>
         </w:rPr>
-        <w:t xml:space="preserve">를 이용하여 이미지 학습을 하여 </w:t>
+        <w:t>를</w:t>
+      </w:r>
+      <w:proofErr w:type="gramEnd"/>
+      <w:r>
+        <w:rPr>
+          <w:rFonts w:hint="eastAsia"/>
+          <w:lang w:val="en-US"/>
+        </w:rPr>
+        <w:t xml:space="preserve"> 이용하여 이미지 학습을 하여 </w:t>
       </w:r>
       <w:r>
         <w:rPr>
@@ -8511,6 +8664,7 @@
           <w:u w:val="single"/>
           <w:lang w:val="en-US"/>
         </w:rPr>
+        <w:lastRenderedPageBreak/>
         <w:t xml:space="preserve">학습된 결과로 나온 </w:t>
       </w:r>
       <w:r>
@@ -8575,7 +8729,6 @@
           <w:sz w:val="24"/>
           <w:szCs w:val="24"/>
         </w:rPr>
-        <w:lastRenderedPageBreak/>
         <w:t>3</w:t>
       </w:r>
       <w:r>
@@ -8954,7 +9107,23 @@
           <w:rFonts w:hint="eastAsia"/>
           <w:lang w:val="en-US"/>
         </w:rPr>
-        <w:t>이 정보를 가지고 이 웹사이트의 위,변조 가능성을 경고하는 알림을 띄워준다.</w:t>
+        <w:t>이 정보를 가지고 이 웹사이트의 위</w:t>
+      </w:r>
+      <w:proofErr w:type="gramStart"/>
+      <w:r>
+        <w:rPr>
+          <w:rFonts w:hint="eastAsia"/>
+          <w:lang w:val="en-US"/>
+        </w:rPr>
+        <w:t>,변조</w:t>
+      </w:r>
+      <w:proofErr w:type="gramEnd"/>
+      <w:r>
+        <w:rPr>
+          <w:rFonts w:hint="eastAsia"/>
+          <w:lang w:val="en-US"/>
+        </w:rPr>
+        <w:t xml:space="preserve"> 가능성을 경고하는 알림을 띄워준다.</w:t>
       </w:r>
     </w:p>
     <w:p>
@@ -9155,11 +9324,19 @@
       <w:r>
         <w:t xml:space="preserve"> </w:t>
       </w:r>
-      <w:r>
-        <w:rPr>
-          <w:rFonts w:hint="eastAsia"/>
-        </w:rPr>
-        <w:t xml:space="preserve">딥러닝 에서의 </w:t>
+      <w:proofErr w:type="spellStart"/>
+      <w:r>
+        <w:rPr>
+          <w:rFonts w:hint="eastAsia"/>
+        </w:rPr>
+        <w:t>딥러닝</w:t>
+      </w:r>
+      <w:proofErr w:type="spellEnd"/>
+      <w:r>
+        <w:rPr>
+          <w:rFonts w:hint="eastAsia"/>
+        </w:rPr>
+        <w:t xml:space="preserve"> 에서의 </w:t>
       </w:r>
       <w:proofErr w:type="spellStart"/>
       <w:r>
@@ -10039,13 +10216,20 @@
           <w:lang w:val="en-US"/>
         </w:rPr>
       </w:pPr>
+      <w:r>
+        <w:rPr>
+          <w:rFonts w:hint="eastAsia"/>
+          <w:lang w:val="en-US"/>
+        </w:rPr>
+        <w:t xml:space="preserve">입력이미지를 </w:t>
+      </w:r>
       <w:proofErr w:type="spellStart"/>
       <w:r>
         <w:rPr>
           <w:rFonts w:hint="eastAsia"/>
           <w:lang w:val="en-US"/>
         </w:rPr>
-        <w:t>입력이미지를</w:t>
+        <w:t>회색조로</w:t>
       </w:r>
       <w:proofErr w:type="spellEnd"/>
       <w:r>
@@ -10053,7 +10237,7 @@
           <w:rFonts w:hint="eastAsia"/>
           <w:lang w:val="en-US"/>
         </w:rPr>
-        <w:t xml:space="preserve"> 회색조로 변환한다.  </w:t>
+        <w:t xml:space="preserve"> 변환한다.  </w:t>
       </w:r>
     </w:p>
     <w:p>
@@ -10453,7 +10637,23 @@
           <w:rFonts w:hint="eastAsia"/>
           <w:lang w:val="en-US" w:bidi="ar-SA"/>
         </w:rPr>
-        <w:t>]-PENG YANG, GUANGZHEN ZHAO , AND PENG ZENG, “Phishing Website Detection Based on Multidimensional Features Driven by Deep Learning”,</w:t>
+        <w:t xml:space="preserve">]-PENG YANG, GUANGZHEN </w:t>
+      </w:r>
+      <w:proofErr w:type="gramStart"/>
+      <w:r>
+        <w:rPr>
+          <w:rFonts w:hint="eastAsia"/>
+          <w:lang w:val="en-US" w:bidi="ar-SA"/>
+        </w:rPr>
+        <w:t>ZHAO ,</w:t>
+      </w:r>
+      <w:proofErr w:type="gramEnd"/>
+      <w:r>
+        <w:rPr>
+          <w:rFonts w:hint="eastAsia"/>
+          <w:lang w:val="en-US" w:bidi="ar-SA"/>
+        </w:rPr>
+        <w:t xml:space="preserve"> AND PENG ZENG, “Phishing Website Detection Based on Multidimensional Features Driven by Deep Learning”,</w:t>
       </w:r>
       <w:r>
         <w:rPr>
@@ -10464,33 +10664,16 @@
         </w:rPr>
         <w:t xml:space="preserve"> Published in: </w:t>
       </w:r>
-      <w:r>
-        <w:fldChar w:fldCharType="begin"/>
-      </w:r>
-      <w:r>
-        <w:rPr>
-          <w:lang w:val="en-US"/>
-        </w:rPr>
-        <w:instrText xml:space="preserve"> HYPERLINK "https://ieeexplore.ieee.org/xpl/RecentIssue.jsp?punumber=6287639" </w:instrText>
-      </w:r>
-      <w:r>
-        <w:fldChar w:fldCharType="separate"/>
-      </w:r>
-      <w:r>
-        <w:rPr>
-          <w:rStyle w:val="ab"/>
-          <w:rFonts w:hint="eastAsia"/>
-          <w:lang w:val="en-US" w:bidi="ar-SA"/>
-        </w:rPr>
-        <w:t>IEEE Access</w:t>
-      </w:r>
-      <w:r>
-        <w:rPr>
-          <w:rStyle w:val="ab"/>
-          <w:lang w:val="en-US" w:bidi="ar-SA"/>
-        </w:rPr>
-        <w:fldChar w:fldCharType="end"/>
-      </w:r>
+      <w:hyperlink r:id="rId32" w:history="1">
+        <w:r>
+          <w:rPr>
+            <w:rStyle w:val="ab"/>
+            <w:rFonts w:hint="eastAsia"/>
+            <w:lang w:val="en-US" w:bidi="ar-SA"/>
+          </w:rPr>
+          <w:t>IEEE Access</w:t>
+        </w:r>
+      </w:hyperlink>
       <w:r>
         <w:rPr>
           <w:rFonts w:hint="eastAsia"/>
@@ -10567,39 +10750,50 @@
         </w:rPr>
         <w:t>Published in: </w:t>
       </w:r>
-      <w:r>
-        <w:fldChar w:fldCharType="begin"/>
-      </w:r>
-      <w:r>
-        <w:rPr>
-          <w:lang w:val="en-US"/>
-        </w:rPr>
-        <w:instrText xml:space="preserve"> HYPERLINK "https://ieeexplore.ieee.org/xpl/mostRecentIssue.jsp?punumber=8543123" </w:instrText>
-      </w:r>
-      <w:r>
-        <w:fldChar w:fldCharType="separate"/>
-      </w:r>
-      <w:r>
-        <w:rPr>
-          <w:rStyle w:val="ab"/>
+      <w:hyperlink r:id="rId33" w:history="1">
+        <w:r>
+          <w:rPr>
+            <w:rStyle w:val="ab"/>
+            <w:rFonts w:hint="eastAsia"/>
+            <w:lang w:val="en-US" w:bidi="ar-SA"/>
+          </w:rPr>
+          <w:t>2018 2nd International Symposium on Multidisciplinary Studies and Innovative Technologies (ISMSIT)</w:t>
+        </w:r>
+      </w:hyperlink>
+      <w:r>
+        <w:rPr>
           <w:rFonts w:hint="eastAsia"/>
           <w:lang w:val="en-US" w:bidi="ar-SA"/>
         </w:rPr>
-        <w:t>2018 2nd International Symposium on Multidisciplinary Studies and Innovative Technologies (ISMSIT)</w:t>
-      </w:r>
-      <w:r>
-        <w:rPr>
-          <w:rStyle w:val="ab"/>
+        <w:t>, 19-21 Oct. 2018</w:t>
+      </w:r>
+    </w:p>
+    <w:p>
+      <w:pPr>
+        <w:ind w:left="400"/>
+        <w:rPr>
           <w:lang w:val="en-US" w:bidi="ar-SA"/>
         </w:rPr>
-        <w:fldChar w:fldCharType="end"/>
-      </w:r>
+      </w:pPr>
       <w:r>
         <w:rPr>
           <w:rFonts w:hint="eastAsia"/>
           <w:lang w:val="en-US" w:bidi="ar-SA"/>
         </w:rPr>
-        <w:t>, 19-21 Oct. 2018</w:t>
+        <w:t>[</w:t>
+      </w:r>
+      <w:r>
+        <w:rPr>
+          <w:lang w:val="en-US" w:bidi="ar-SA"/>
+        </w:rPr>
+        <w:t>7</w:t>
+      </w:r>
+      <w:r>
+        <w:rPr>
+          <w:rFonts w:hint="eastAsia"/>
+          <w:lang w:val="en-US" w:bidi="ar-SA"/>
+        </w:rPr>
+        <w:t>]-http://solarisailab.com/archives/2351</w:t>
       </w:r>
     </w:p>
     <w:p>
@@ -10620,70 +10814,25 @@
         <w:rPr>
           <w:lang w:val="en-US" w:bidi="ar-SA"/>
         </w:rPr>
-        <w:t>7</w:t>
+        <w:t>8</w:t>
       </w:r>
       <w:r>
         <w:rPr>
           <w:rFonts w:hint="eastAsia"/>
           <w:lang w:val="en-US" w:bidi="ar-SA"/>
         </w:rPr>
-        <w:t>]-http://solarisailab.com/archives/2351</w:t>
-      </w:r>
-    </w:p>
-    <w:p>
-      <w:pPr>
-        <w:ind w:left="400"/>
-        <w:rPr>
-          <w:lang w:val="en-US" w:bidi="ar-SA"/>
-        </w:rPr>
-      </w:pPr>
-      <w:r>
-        <w:rPr>
-          <w:rFonts w:hint="eastAsia"/>
-          <w:lang w:val="en-US" w:bidi="ar-SA"/>
-        </w:rPr>
-        <w:t>[</w:t>
-      </w:r>
-      <w:r>
-        <w:rPr>
-          <w:lang w:val="en-US" w:bidi="ar-SA"/>
-        </w:rPr>
-        <w:t>8</w:t>
-      </w:r>
-      <w:r>
-        <w:rPr>
-          <w:rFonts w:hint="eastAsia"/>
-          <w:lang w:val="en-US" w:bidi="ar-SA"/>
-        </w:rPr>
         <w:t>]-</w:t>
       </w:r>
-      <w:r>
-        <w:fldChar w:fldCharType="begin"/>
-      </w:r>
-      <w:r>
-        <w:rPr>
-          <w:lang w:val="en-US"/>
-        </w:rPr>
-        <w:instrText xml:space="preserve"> HYPERLINK "https://yamerong.tistory.com/40" </w:instrText>
-      </w:r>
-      <w:r>
-        <w:fldChar w:fldCharType="separate"/>
-      </w:r>
-      <w:r>
-        <w:rPr>
-          <w:rStyle w:val="ab"/>
-          <w:rFonts w:hint="eastAsia"/>
-          <w:lang w:val="en-US" w:bidi="ar-SA"/>
-        </w:rPr>
-        <w:t>https://yamerong.tistory.com/40</w:t>
-      </w:r>
-      <w:r>
-        <w:rPr>
-          <w:rStyle w:val="ab"/>
-          <w:lang w:val="en-US" w:bidi="ar-SA"/>
-        </w:rPr>
-        <w:fldChar w:fldCharType="end"/>
-      </w:r>
+      <w:hyperlink r:id="rId34" w:history="1">
+        <w:r>
+          <w:rPr>
+            <w:rStyle w:val="ab"/>
+            <w:rFonts w:hint="eastAsia"/>
+            <w:lang w:val="en-US" w:bidi="ar-SA"/>
+          </w:rPr>
+          <w:t>https://yamerong.tistory.com/40</w:t>
+        </w:r>
+      </w:hyperlink>
     </w:p>
     <w:p>
       <w:pPr>
@@ -10853,7 +11002,7 @@
 </file>
 
 <file path=word/endnotes.xml><?xml version="1.0" encoding="utf-8"?>
-<w:endnotes xmlns:wpc="http://schemas.microsoft.com/office/word/2010/wordprocessingCanvas" xmlns:cx="http://schemas.microsoft.com/office/drawing/2014/chartex" xmlns:cx1="http://schemas.microsoft.com/office/drawing/2015/9/8/chartex" xmlns:cx2="http://schemas.microsoft.com/office/drawing/2015/10/21/chartex" xmlns:cx3="http://schemas.microsoft.com/office/drawing/2016/5/9/chartex" xmlns:cx4="http://schemas.microsoft.com/office/drawing/2016/5/10/chartex" xmlns:cx5="http://schemas.microsoft.com/office/drawing/2016/5/11/chartex" xmlns:cx6="http://schemas.microsoft.com/office/drawing/2016/5/12/chartex" xmlns:cx7="http://schemas.microsoft.com/office/drawing/2016/5/13/chartex" xmlns:cx8="http://schemas.microsoft.com/office/drawing/2016/5/14/chartex" xmlns:mc="http://schemas.openxmlformats.org/markup-compatibility/2006" xmlns:aink="http://schemas.microsoft.com/office/drawing/2016/ink" xmlns:am3d="http://schemas.microsoft.com/office/drawing/2017/model3d" xmlns:o="urn:schemas-microsoft-com:office:office" xmlns:r="http://schemas.openxmlformats.org/officeDocument/2006/relationships" xmlns:m="http://schemas.openxmlformats.org/officeDocument/2006/math" xmlns:v="urn:schemas-microsoft-com:vml" xmlns:wp14="http://schemas.microsoft.com/office/word/2010/wordprocessingDrawing" xmlns:wp="http://schemas.openxmlformats.org/drawingml/2006/wordprocessingDrawing" xmlns:w10="urn:schemas-microsoft-com:office:word" xmlns:w="http://schemas.openxmlformats.org/wordprocessingml/2006/main" xmlns:w14="http://schemas.microsoft.com/office/word/2010/wordml" xmlns:w15="http://schemas.microsoft.com/office/word/2012/wordml" xmlns:w16cid="http://schemas.microsoft.com/office/word/2016/wordml/cid" xmlns:w16se="http://schemas.microsoft.com/office/word/2015/wordml/symex" xmlns:wpg="http://schemas.microsoft.com/office/word/2010/wordprocessingGroup" xmlns:wpi="http://schemas.microsoft.com/office/word/2010/wordprocessingInk" xmlns:wne="http://schemas.microsoft.com/office/word/2006/wordml" xmlns:wps="http://schemas.microsoft.com/office/word/2010/wordprocessingShape" mc:Ignorable="w14 w15 w16se w16cid wp14">
+<w:endnotes xmlns:wpc="http://schemas.microsoft.com/office/word/2010/wordprocessingCanvas" xmlns:cx="http://schemas.microsoft.com/office/drawing/2014/chartex" xmlns:mc="http://schemas.openxmlformats.org/markup-compatibility/2006" xmlns:o="urn:schemas-microsoft-com:office:office" xmlns:r="http://schemas.openxmlformats.org/officeDocument/2006/relationships" xmlns:m="http://schemas.openxmlformats.org/officeDocument/2006/math" xmlns:v="urn:schemas-microsoft-com:vml" xmlns:wp14="http://schemas.microsoft.com/office/word/2010/wordprocessingDrawing" xmlns:wp="http://schemas.openxmlformats.org/drawingml/2006/wordprocessingDrawing" xmlns:w10="urn:schemas-microsoft-com:office:word" xmlns:w="http://schemas.openxmlformats.org/wordprocessingml/2006/main" xmlns:w14="http://schemas.microsoft.com/office/word/2010/wordml" xmlns:w15="http://schemas.microsoft.com/office/word/2012/wordml" xmlns:w16se="http://schemas.microsoft.com/office/word/2015/wordml/symex" xmlns:wpg="http://schemas.microsoft.com/office/word/2010/wordprocessingGroup" xmlns:wpi="http://schemas.microsoft.com/office/word/2010/wordprocessingInk" xmlns:wne="http://schemas.microsoft.com/office/word/2006/wordml" xmlns:wps="http://schemas.microsoft.com/office/word/2010/wordprocessingShape" mc:Ignorable="w14 w15 w16se wp14">
   <w:endnote w:type="separator" w:id="-1">
     <w:p>
       <w:r>
@@ -10872,7 +11021,7 @@
 </file>
 
 <file path=word/footer1.xml><?xml version="1.0" encoding="utf-8"?>
-<w:ftr xmlns:wpc="http://schemas.microsoft.com/office/word/2010/wordprocessingCanvas" xmlns:cx="http://schemas.microsoft.com/office/drawing/2014/chartex" xmlns:cx1="http://schemas.microsoft.com/office/drawing/2015/9/8/chartex" xmlns:cx2="http://schemas.microsoft.com/office/drawing/2015/10/21/chartex" xmlns:cx3="http://schemas.microsoft.com/office/drawing/2016/5/9/chartex" xmlns:cx4="http://schemas.microsoft.com/office/drawing/2016/5/10/chartex" xmlns:cx5="http://schemas.microsoft.com/office/drawing/2016/5/11/chartex" xmlns:cx6="http://schemas.microsoft.com/office/drawing/2016/5/12/chartex" xmlns:cx7="http://schemas.microsoft.com/office/drawing/2016/5/13/chartex" xmlns:cx8="http://schemas.microsoft.com/office/drawing/2016/5/14/chartex" xmlns:mc="http://schemas.openxmlformats.org/markup-compatibility/2006" xmlns:aink="http://schemas.microsoft.com/office/drawing/2016/ink" xmlns:am3d="http://schemas.microsoft.com/office/drawing/2017/model3d" xmlns:o="urn:schemas-microsoft-com:office:office" xmlns:r="http://schemas.openxmlformats.org/officeDocument/2006/relationships" xmlns:m="http://schemas.openxmlformats.org/officeDocument/2006/math" xmlns:v="urn:schemas-microsoft-com:vml" xmlns:wp14="http://schemas.microsoft.com/office/word/2010/wordprocessingDrawing" xmlns:wp="http://schemas.openxmlformats.org/drawingml/2006/wordprocessingDrawing" xmlns:w10="urn:schemas-microsoft-com:office:word" xmlns:w="http://schemas.openxmlformats.org/wordprocessingml/2006/main" xmlns:w14="http://schemas.microsoft.com/office/word/2010/wordml" xmlns:w15="http://schemas.microsoft.com/office/word/2012/wordml" xmlns:w16cid="http://schemas.microsoft.com/office/word/2016/wordml/cid" xmlns:w16se="http://schemas.microsoft.com/office/word/2015/wordml/symex" xmlns:wpg="http://schemas.microsoft.com/office/word/2010/wordprocessingGroup" xmlns:wpi="http://schemas.microsoft.com/office/word/2010/wordprocessingInk" xmlns:wne="http://schemas.microsoft.com/office/word/2006/wordml" xmlns:wps="http://schemas.microsoft.com/office/word/2010/wordprocessingShape" mc:Ignorable="w14 w15 w16se w16cid wp14">
+<w:ftr xmlns:wpc="http://schemas.microsoft.com/office/word/2010/wordprocessingCanvas" xmlns:cx="http://schemas.microsoft.com/office/drawing/2014/chartex" xmlns:mc="http://schemas.openxmlformats.org/markup-compatibility/2006" xmlns:o="urn:schemas-microsoft-com:office:office" xmlns:r="http://schemas.openxmlformats.org/officeDocument/2006/relationships" xmlns:m="http://schemas.openxmlformats.org/officeDocument/2006/math" xmlns:v="urn:schemas-microsoft-com:vml" xmlns:wp14="http://schemas.microsoft.com/office/word/2010/wordprocessingDrawing" xmlns:wp="http://schemas.openxmlformats.org/drawingml/2006/wordprocessingDrawing" xmlns:w10="urn:schemas-microsoft-com:office:word" xmlns:w="http://schemas.openxmlformats.org/wordprocessingml/2006/main" xmlns:w14="http://schemas.microsoft.com/office/word/2010/wordml" xmlns:w15="http://schemas.microsoft.com/office/word/2012/wordml" xmlns:w16se="http://schemas.microsoft.com/office/word/2015/wordml/symex" xmlns:wpg="http://schemas.microsoft.com/office/word/2010/wordprocessingGroup" xmlns:wpi="http://schemas.microsoft.com/office/word/2010/wordprocessingInk" xmlns:wne="http://schemas.microsoft.com/office/word/2006/wordml" xmlns:wps="http://schemas.microsoft.com/office/word/2010/wordprocessingShape" mc:Ignorable="w14 w15 w16se wp14">
   <w:p>
     <w:pPr>
       <w:pStyle w:val="a3"/>
@@ -11057,7 +11206,7 @@
             </wp:anchor>
           </w:drawing>
         </mc:Choice>
-        <mc:Fallback>
+        <mc:Fallback xmlns:w16cid="http://schemas.microsoft.com/office/word/2016/wordml/cid" xmlns:am3d="http://schemas.microsoft.com/office/drawing/2017/model3d" xmlns:aink="http://schemas.microsoft.com/office/drawing/2016/ink" xmlns:cx8="http://schemas.microsoft.com/office/drawing/2016/5/14/chartex" xmlns:cx7="http://schemas.microsoft.com/office/drawing/2016/5/13/chartex" xmlns:cx6="http://schemas.microsoft.com/office/drawing/2016/5/12/chartex" xmlns:cx5="http://schemas.microsoft.com/office/drawing/2016/5/11/chartex" xmlns:cx4="http://schemas.microsoft.com/office/drawing/2016/5/10/chartex" xmlns:cx3="http://schemas.microsoft.com/office/drawing/2016/5/9/chartex" xmlns:cx2="http://schemas.microsoft.com/office/drawing/2015/10/21/chartex" xmlns:cx1="http://schemas.microsoft.com/office/drawing/2015/9/8/chartex">
           <w:pict>
             <v:shapetype id="_x0000_t202" coordsize="21600,21600" o:spt="202" path="m,l,21600r21600,l21600,xe">
               <v:stroke joinstyle="miter"/>
@@ -11240,7 +11389,7 @@
             </wp:anchor>
           </w:drawing>
         </mc:Choice>
-        <mc:Fallback>
+        <mc:Fallback xmlns:w16cid="http://schemas.microsoft.com/office/word/2016/wordml/cid" xmlns:am3d="http://schemas.microsoft.com/office/drawing/2017/model3d" xmlns:aink="http://schemas.microsoft.com/office/drawing/2016/ink" xmlns:cx8="http://schemas.microsoft.com/office/drawing/2016/5/14/chartex" xmlns:cx7="http://schemas.microsoft.com/office/drawing/2016/5/13/chartex" xmlns:cx6="http://schemas.microsoft.com/office/drawing/2016/5/12/chartex" xmlns:cx5="http://schemas.microsoft.com/office/drawing/2016/5/11/chartex" xmlns:cx4="http://schemas.microsoft.com/office/drawing/2016/5/10/chartex" xmlns:cx3="http://schemas.microsoft.com/office/drawing/2016/5/9/chartex" xmlns:cx2="http://schemas.microsoft.com/office/drawing/2015/10/21/chartex" xmlns:cx1="http://schemas.microsoft.com/office/drawing/2015/9/8/chartex">
           <w:pict>
             <v:line w14:anchorId="0C38DE0D" id="Line 4" o:spid="_x0000_s1026" style="position:absolute;left:0;text-align:left;z-index:-251659776;visibility:visible;mso-wrap-style:square;mso-width-percent:0;mso-height-percent:0;mso-wrap-distance-left:9pt;mso-wrap-distance-top:-3e-5mm;mso-wrap-distance-right:9pt;mso-wrap-distance-bottom:-3e-5mm;mso-position-horizontal:absolute;mso-position-horizontal-relative:page;mso-position-vertical:absolute;mso-position-vertical-relative:page;mso-width-percent:0;mso-height-percent:0;mso-width-relative:page;mso-height-relative:page" from="67.1pt,790.75pt" to="527.15pt,790.75pt" o:gfxdata="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" strokeweight=".48pt">
               <w10:wrap anchorx="page" anchory="page"/>
@@ -11262,7 +11411,7 @@
 </file>
 
 <file path=word/footer2.xml><?xml version="1.0" encoding="utf-8"?>
-<w:ftr xmlns:wpc="http://schemas.microsoft.com/office/word/2010/wordprocessingCanvas" xmlns:cx="http://schemas.microsoft.com/office/drawing/2014/chartex" xmlns:cx1="http://schemas.microsoft.com/office/drawing/2015/9/8/chartex" xmlns:cx2="http://schemas.microsoft.com/office/drawing/2015/10/21/chartex" xmlns:cx3="http://schemas.microsoft.com/office/drawing/2016/5/9/chartex" xmlns:cx4="http://schemas.microsoft.com/office/drawing/2016/5/10/chartex" xmlns:cx5="http://schemas.microsoft.com/office/drawing/2016/5/11/chartex" xmlns:cx6="http://schemas.microsoft.com/office/drawing/2016/5/12/chartex" xmlns:cx7="http://schemas.microsoft.com/office/drawing/2016/5/13/chartex" xmlns:cx8="http://schemas.microsoft.com/office/drawing/2016/5/14/chartex" xmlns:mc="http://schemas.openxmlformats.org/markup-compatibility/2006" xmlns:aink="http://schemas.microsoft.com/office/drawing/2016/ink" xmlns:am3d="http://schemas.microsoft.com/office/drawing/2017/model3d" xmlns:o="urn:schemas-microsoft-com:office:office" xmlns:r="http://schemas.openxmlformats.org/officeDocument/2006/relationships" xmlns:m="http://schemas.openxmlformats.org/officeDocument/2006/math" xmlns:v="urn:schemas-microsoft-com:vml" xmlns:wp14="http://schemas.microsoft.com/office/word/2010/wordprocessingDrawing" xmlns:wp="http://schemas.openxmlformats.org/drawingml/2006/wordprocessingDrawing" xmlns:w10="urn:schemas-microsoft-com:office:word" xmlns:w="http://schemas.openxmlformats.org/wordprocessingml/2006/main" xmlns:w14="http://schemas.microsoft.com/office/word/2010/wordml" xmlns:w15="http://schemas.microsoft.com/office/word/2012/wordml" xmlns:w16cid="http://schemas.microsoft.com/office/word/2016/wordml/cid" xmlns:w16se="http://schemas.microsoft.com/office/word/2015/wordml/symex" xmlns:wpg="http://schemas.microsoft.com/office/word/2010/wordprocessingGroup" xmlns:wpi="http://schemas.microsoft.com/office/word/2010/wordprocessingInk" xmlns:wne="http://schemas.microsoft.com/office/word/2006/wordml" xmlns:wps="http://schemas.microsoft.com/office/word/2010/wordprocessingShape" mc:Ignorable="w14 w15 w16se w16cid wp14">
+<w:ftr xmlns:wpc="http://schemas.microsoft.com/office/word/2010/wordprocessingCanvas" xmlns:cx="http://schemas.microsoft.com/office/drawing/2014/chartex" xmlns:mc="http://schemas.openxmlformats.org/markup-compatibility/2006" xmlns:o="urn:schemas-microsoft-com:office:office" xmlns:r="http://schemas.openxmlformats.org/officeDocument/2006/relationships" xmlns:m="http://schemas.openxmlformats.org/officeDocument/2006/math" xmlns:v="urn:schemas-microsoft-com:vml" xmlns:wp14="http://schemas.microsoft.com/office/word/2010/wordprocessingDrawing" xmlns:wp="http://schemas.openxmlformats.org/drawingml/2006/wordprocessingDrawing" xmlns:w10="urn:schemas-microsoft-com:office:word" xmlns:w="http://schemas.openxmlformats.org/wordprocessingml/2006/main" xmlns:w14="http://schemas.microsoft.com/office/word/2010/wordml" xmlns:w15="http://schemas.microsoft.com/office/word/2012/wordml" xmlns:w16se="http://schemas.microsoft.com/office/word/2015/wordml/symex" xmlns:wpg="http://schemas.microsoft.com/office/word/2010/wordprocessingGroup" xmlns:wpi="http://schemas.microsoft.com/office/word/2010/wordprocessingInk" xmlns:wne="http://schemas.microsoft.com/office/word/2006/wordml" xmlns:wps="http://schemas.microsoft.com/office/word/2010/wordprocessingShape" mc:Ignorable="w14 w15 w16se wp14">
   <w:p>
     <w:pPr>
       <w:pStyle w:val="a3"/>
@@ -11391,7 +11540,7 @@
             </wp:anchor>
           </w:drawing>
         </mc:Choice>
-        <mc:Fallback>
+        <mc:Fallback xmlns:w16cid="http://schemas.microsoft.com/office/word/2016/wordml/cid" xmlns:am3d="http://schemas.microsoft.com/office/drawing/2017/model3d" xmlns:aink="http://schemas.microsoft.com/office/drawing/2016/ink" xmlns:cx8="http://schemas.microsoft.com/office/drawing/2016/5/14/chartex" xmlns:cx7="http://schemas.microsoft.com/office/drawing/2016/5/13/chartex" xmlns:cx6="http://schemas.microsoft.com/office/drawing/2016/5/12/chartex" xmlns:cx5="http://schemas.microsoft.com/office/drawing/2016/5/11/chartex" xmlns:cx4="http://schemas.microsoft.com/office/drawing/2016/5/10/chartex" xmlns:cx3="http://schemas.microsoft.com/office/drawing/2016/5/9/chartex" xmlns:cx2="http://schemas.microsoft.com/office/drawing/2015/10/21/chartex" xmlns:cx1="http://schemas.microsoft.com/office/drawing/2015/9/8/chartex">
           <w:pict>
             <v:shapetype id="_x0000_t202" coordsize="21600,21600" o:spt="202" path="m,l,21600r21600,l21600,xe">
               <v:stroke joinstyle="miter"/>
@@ -11518,7 +11667,7 @@
             </wp:anchor>
           </w:drawing>
         </mc:Choice>
-        <mc:Fallback>
+        <mc:Fallback xmlns:w16cid="http://schemas.microsoft.com/office/word/2016/wordml/cid" xmlns:am3d="http://schemas.microsoft.com/office/drawing/2017/model3d" xmlns:aink="http://schemas.microsoft.com/office/drawing/2016/ink" xmlns:cx8="http://schemas.microsoft.com/office/drawing/2016/5/14/chartex" xmlns:cx7="http://schemas.microsoft.com/office/drawing/2016/5/13/chartex" xmlns:cx6="http://schemas.microsoft.com/office/drawing/2016/5/12/chartex" xmlns:cx5="http://schemas.microsoft.com/office/drawing/2016/5/11/chartex" xmlns:cx4="http://schemas.microsoft.com/office/drawing/2016/5/10/chartex" xmlns:cx3="http://schemas.microsoft.com/office/drawing/2016/5/9/chartex" xmlns:cx2="http://schemas.microsoft.com/office/drawing/2015/10/21/chartex" xmlns:cx1="http://schemas.microsoft.com/office/drawing/2015/9/8/chartex">
           <w:pict>
             <v:line w14:anchorId="498876B7" id="Line 2" o:spid="_x0000_s1026" style="position:absolute;left:0;text-align:left;z-index:-251657728;visibility:visible;mso-wrap-style:square;mso-width-percent:0;mso-height-percent:0;mso-wrap-distance-left:9pt;mso-wrap-distance-top:-3e-5mm;mso-wrap-distance-right:9pt;mso-wrap-distance-bottom:-3e-5mm;mso-position-horizontal:absolute;mso-position-horizontal-relative:page;mso-position-vertical:absolute;mso-position-vertical-relative:page;mso-width-percent:0;mso-height-percent:0;mso-width-relative:page;mso-height-relative:page" from="67.1pt,790.1pt" to="527.15pt,790.1pt" o:gfxdata="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" strokeweight=".48pt">
               <w10:wrap anchorx="page" anchory="page"/>
@@ -11532,7 +11681,7 @@
 </file>
 
 <file path=word/footnotes.xml><?xml version="1.0" encoding="utf-8"?>
-<w:footnotes xmlns:wpc="http://schemas.microsoft.com/office/word/2010/wordprocessingCanvas" xmlns:cx="http://schemas.microsoft.com/office/drawing/2014/chartex" xmlns:cx1="http://schemas.microsoft.com/office/drawing/2015/9/8/chartex" xmlns:cx2="http://schemas.microsoft.com/office/drawing/2015/10/21/chartex" xmlns:cx3="http://schemas.microsoft.com/office/drawing/2016/5/9/chartex" xmlns:cx4="http://schemas.microsoft.com/office/drawing/2016/5/10/chartex" xmlns:cx5="http://schemas.microsoft.com/office/drawing/2016/5/11/chartex" xmlns:cx6="http://schemas.microsoft.com/office/drawing/2016/5/12/chartex" xmlns:cx7="http://schemas.microsoft.com/office/drawing/2016/5/13/chartex" xmlns:cx8="http://schemas.microsoft.com/office/drawing/2016/5/14/chartex" xmlns:mc="http://schemas.openxmlformats.org/markup-compatibility/2006" xmlns:aink="http://schemas.microsoft.com/office/drawing/2016/ink" xmlns:am3d="http://schemas.microsoft.com/office/drawing/2017/model3d" xmlns:o="urn:schemas-microsoft-com:office:office" xmlns:r="http://schemas.openxmlformats.org/officeDocument/2006/relationships" xmlns:m="http://schemas.openxmlformats.org/officeDocument/2006/math" xmlns:v="urn:schemas-microsoft-com:vml" xmlns:wp14="http://schemas.microsoft.com/office/word/2010/wordprocessingDrawing" xmlns:wp="http://schemas.openxmlformats.org/drawingml/2006/wordprocessingDrawing" xmlns:w10="urn:schemas-microsoft-com:office:word" xmlns:w="http://schemas.openxmlformats.org/wordprocessingml/2006/main" xmlns:w14="http://schemas.microsoft.com/office/word/2010/wordml" xmlns:w15="http://schemas.microsoft.com/office/word/2012/wordml" xmlns:w16cid="http://schemas.microsoft.com/office/word/2016/wordml/cid" xmlns:w16se="http://schemas.microsoft.com/office/word/2015/wordml/symex" xmlns:wpg="http://schemas.microsoft.com/office/word/2010/wordprocessingGroup" xmlns:wpi="http://schemas.microsoft.com/office/word/2010/wordprocessingInk" xmlns:wne="http://schemas.microsoft.com/office/word/2006/wordml" xmlns:wps="http://schemas.microsoft.com/office/word/2010/wordprocessingShape" mc:Ignorable="w14 w15 w16se w16cid wp14">
+<w:footnotes xmlns:wpc="http://schemas.microsoft.com/office/word/2010/wordprocessingCanvas" xmlns:cx="http://schemas.microsoft.com/office/drawing/2014/chartex" xmlns:mc="http://schemas.openxmlformats.org/markup-compatibility/2006" xmlns:o="urn:schemas-microsoft-com:office:office" xmlns:r="http://schemas.openxmlformats.org/officeDocument/2006/relationships" xmlns:m="http://schemas.openxmlformats.org/officeDocument/2006/math" xmlns:v="urn:schemas-microsoft-com:vml" xmlns:wp14="http://schemas.microsoft.com/office/word/2010/wordprocessingDrawing" xmlns:wp="http://schemas.openxmlformats.org/drawingml/2006/wordprocessingDrawing" xmlns:w10="urn:schemas-microsoft-com:office:word" xmlns:w="http://schemas.openxmlformats.org/wordprocessingml/2006/main" xmlns:w14="http://schemas.microsoft.com/office/word/2010/wordml" xmlns:w15="http://schemas.microsoft.com/office/word/2012/wordml" xmlns:w16se="http://schemas.microsoft.com/office/word/2015/wordml/symex" xmlns:wpg="http://schemas.microsoft.com/office/word/2010/wordprocessingGroup" xmlns:wpi="http://schemas.microsoft.com/office/word/2010/wordprocessingInk" xmlns:wne="http://schemas.microsoft.com/office/word/2006/wordml" xmlns:wps="http://schemas.microsoft.com/office/word/2010/wordprocessingShape" mc:Ignorable="w14 w15 w16se wp14">
   <w:footnote w:type="separator" w:id="-1">
     <w:p>
       <w:r>
@@ -11551,7 +11700,7 @@
 </file>
 
 <file path=word/header1.xml><?xml version="1.0" encoding="utf-8"?>
-<w:hdr xmlns:wpc="http://schemas.microsoft.com/office/word/2010/wordprocessingCanvas" xmlns:cx="http://schemas.microsoft.com/office/drawing/2014/chartex" xmlns:cx1="http://schemas.microsoft.com/office/drawing/2015/9/8/chartex" xmlns:cx2="http://schemas.microsoft.com/office/drawing/2015/10/21/chartex" xmlns:cx3="http://schemas.microsoft.com/office/drawing/2016/5/9/chartex" xmlns:cx4="http://schemas.microsoft.com/office/drawing/2016/5/10/chartex" xmlns:cx5="http://schemas.microsoft.com/office/drawing/2016/5/11/chartex" xmlns:cx6="http://schemas.microsoft.com/office/drawing/2016/5/12/chartex" xmlns:cx7="http://schemas.microsoft.com/office/drawing/2016/5/13/chartex" xmlns:cx8="http://schemas.microsoft.com/office/drawing/2016/5/14/chartex" xmlns:mc="http://schemas.openxmlformats.org/markup-compatibility/2006" xmlns:aink="http://schemas.microsoft.com/office/drawing/2016/ink" xmlns:am3d="http://schemas.microsoft.com/office/drawing/2017/model3d" xmlns:o="urn:schemas-microsoft-com:office:office" xmlns:r="http://schemas.openxmlformats.org/officeDocument/2006/relationships" xmlns:m="http://schemas.openxmlformats.org/officeDocument/2006/math" xmlns:v="urn:schemas-microsoft-com:vml" xmlns:wp14="http://schemas.microsoft.com/office/word/2010/wordprocessingDrawing" xmlns:wp="http://schemas.openxmlformats.org/drawingml/2006/wordprocessingDrawing" xmlns:w10="urn:schemas-microsoft-com:office:word" xmlns:w="http://schemas.openxmlformats.org/wordprocessingml/2006/main" xmlns:w14="http://schemas.microsoft.com/office/word/2010/wordml" xmlns:w15="http://schemas.microsoft.com/office/word/2012/wordml" xmlns:w16cid="http://schemas.microsoft.com/office/word/2016/wordml/cid" xmlns:w16se="http://schemas.microsoft.com/office/word/2015/wordml/symex" xmlns:wpg="http://schemas.microsoft.com/office/word/2010/wordprocessingGroup" xmlns:wpi="http://schemas.microsoft.com/office/word/2010/wordprocessingInk" xmlns:wne="http://schemas.microsoft.com/office/word/2006/wordml" xmlns:wps="http://schemas.microsoft.com/office/word/2010/wordprocessingShape" mc:Ignorable="w14 w15 w16se w16cid wp14">
+<w:hdr xmlns:wpc="http://schemas.microsoft.com/office/word/2010/wordprocessingCanvas" xmlns:cx="http://schemas.microsoft.com/office/drawing/2014/chartex" xmlns:mc="http://schemas.openxmlformats.org/markup-compatibility/2006" xmlns:o="urn:schemas-microsoft-com:office:office" xmlns:r="http://schemas.openxmlformats.org/officeDocument/2006/relationships" xmlns:m="http://schemas.openxmlformats.org/officeDocument/2006/math" xmlns:v="urn:schemas-microsoft-com:vml" xmlns:wp14="http://schemas.microsoft.com/office/word/2010/wordprocessingDrawing" xmlns:wp="http://schemas.openxmlformats.org/drawingml/2006/wordprocessingDrawing" xmlns:w10="urn:schemas-microsoft-com:office:word" xmlns:w="http://schemas.openxmlformats.org/wordprocessingml/2006/main" xmlns:w14="http://schemas.microsoft.com/office/word/2010/wordml" xmlns:w15="http://schemas.microsoft.com/office/word/2012/wordml" xmlns:w16se="http://schemas.microsoft.com/office/word/2015/wordml/symex" xmlns:wpg="http://schemas.microsoft.com/office/word/2010/wordprocessingGroup" xmlns:wpi="http://schemas.microsoft.com/office/word/2010/wordprocessingInk" xmlns:wne="http://schemas.microsoft.com/office/word/2006/wordml" xmlns:wps="http://schemas.microsoft.com/office/word/2010/wordprocessingShape" mc:Ignorable="w14 w15 w16se wp14">
   <w:p>
     <w:pPr>
       <w:pStyle w:val="a3"/>
@@ -12380,7 +12529,7 @@
 </file>
 
 <file path=word/numbering.xml><?xml version="1.0" encoding="utf-8"?>
-<w:numbering xmlns:wpc="http://schemas.microsoft.com/office/word/2010/wordprocessingCanvas" xmlns:cx="http://schemas.microsoft.com/office/drawing/2014/chartex" xmlns:cx1="http://schemas.microsoft.com/office/drawing/2015/9/8/chartex" xmlns:cx2="http://schemas.microsoft.com/office/drawing/2015/10/21/chartex" xmlns:cx3="http://schemas.microsoft.com/office/drawing/2016/5/9/chartex" xmlns:cx4="http://schemas.microsoft.com/office/drawing/2016/5/10/chartex" xmlns:cx5="http://schemas.microsoft.com/office/drawing/2016/5/11/chartex" xmlns:cx6="http://schemas.microsoft.com/office/drawing/2016/5/12/chartex" xmlns:cx7="http://schemas.microsoft.com/office/drawing/2016/5/13/chartex" xmlns:cx8="http://schemas.microsoft.com/office/drawing/2016/5/14/chartex" xmlns:mc="http://schemas.openxmlformats.org/markup-compatibility/2006" xmlns:aink="http://schemas.microsoft.com/office/drawing/2016/ink" xmlns:am3d="http://schemas.microsoft.com/office/drawing/2017/model3d" xmlns:o="urn:schemas-microsoft-com:office:office" xmlns:r="http://schemas.openxmlformats.org/officeDocument/2006/relationships" xmlns:m="http://schemas.openxmlformats.org/officeDocument/2006/math" xmlns:v="urn:schemas-microsoft-com:vml" xmlns:wp14="http://schemas.microsoft.com/office/word/2010/wordprocessingDrawing" xmlns:wp="http://schemas.openxmlformats.org/drawingml/2006/wordprocessingDrawing" xmlns:w10="urn:schemas-microsoft-com:office:word" xmlns:w="http://schemas.openxmlformats.org/wordprocessingml/2006/main" xmlns:w14="http://schemas.microsoft.com/office/word/2010/wordml" xmlns:w15="http://schemas.microsoft.com/office/word/2012/wordml" xmlns:w16cid="http://schemas.microsoft.com/office/word/2016/wordml/cid" xmlns:w16se="http://schemas.microsoft.com/office/word/2015/wordml/symex" xmlns:wpg="http://schemas.microsoft.com/office/word/2010/wordprocessingGroup" xmlns:wpi="http://schemas.microsoft.com/office/word/2010/wordprocessingInk" xmlns:wne="http://schemas.microsoft.com/office/word/2006/wordml" xmlns:wps="http://schemas.microsoft.com/office/word/2010/wordprocessingShape" mc:Ignorable="w14 w15 w16se w16cid wp14">
+<w:numbering xmlns:wpc="http://schemas.microsoft.com/office/word/2010/wordprocessingCanvas" xmlns:cx="http://schemas.microsoft.com/office/drawing/2014/chartex" xmlns:mc="http://schemas.openxmlformats.org/markup-compatibility/2006" xmlns:o="urn:schemas-microsoft-com:office:office" xmlns:r="http://schemas.openxmlformats.org/officeDocument/2006/relationships" xmlns:m="http://schemas.openxmlformats.org/officeDocument/2006/math" xmlns:v="urn:schemas-microsoft-com:vml" xmlns:wp14="http://schemas.microsoft.com/office/word/2010/wordprocessingDrawing" xmlns:wp="http://schemas.openxmlformats.org/drawingml/2006/wordprocessingDrawing" xmlns:w10="urn:schemas-microsoft-com:office:word" xmlns:w="http://schemas.openxmlformats.org/wordprocessingml/2006/main" xmlns:w14="http://schemas.microsoft.com/office/word/2010/wordml" xmlns:w15="http://schemas.microsoft.com/office/word/2012/wordml" xmlns:w16se="http://schemas.microsoft.com/office/word/2015/wordml/symex" xmlns:wpg="http://schemas.microsoft.com/office/word/2010/wordprocessingGroup" xmlns:wpi="http://schemas.microsoft.com/office/word/2010/wordprocessingInk" xmlns:wne="http://schemas.microsoft.com/office/word/2006/wordml" xmlns:wps="http://schemas.microsoft.com/office/word/2010/wordprocessingShape" mc:Ignorable="w14 w15 w16se wp14">
   <w:abstractNum w:abstractNumId="0" w15:restartNumberingAfterBreak="0">
     <w:nsid w:val="055005C2"/>
     <w:multiLevelType w:val="hybridMultilevel"/>
@@ -13951,7 +14100,7 @@
 </file>
 
 <file path=word/styles.xml><?xml version="1.0" encoding="utf-8"?>
-<w:styles xmlns:mc="http://schemas.openxmlformats.org/markup-compatibility/2006" xmlns:r="http://schemas.openxmlformats.org/officeDocument/2006/relationships" xmlns:w="http://schemas.openxmlformats.org/wordprocessingml/2006/main" xmlns:w14="http://schemas.microsoft.com/office/word/2010/wordml" xmlns:w15="http://schemas.microsoft.com/office/word/2012/wordml" xmlns:w16cid="http://schemas.microsoft.com/office/word/2016/wordml/cid" xmlns:w16se="http://schemas.microsoft.com/office/word/2015/wordml/symex" mc:Ignorable="w14 w15 w16se w16cid">
+<w:styles xmlns:mc="http://schemas.openxmlformats.org/markup-compatibility/2006" xmlns:r="http://schemas.openxmlformats.org/officeDocument/2006/relationships" xmlns:w="http://schemas.openxmlformats.org/wordprocessingml/2006/main" xmlns:w14="http://schemas.microsoft.com/office/word/2010/wordml" xmlns:w15="http://schemas.microsoft.com/office/word/2012/wordml" xmlns:w16se="http://schemas.microsoft.com/office/word/2015/wordml/symex" mc:Ignorable="w14 w15 w16se">
   <w:docDefaults>
     <w:rPrDefault>
       <w:rPr>
@@ -13969,7 +14118,7 @@
       </w:pPr>
     </w:pPrDefault>
   </w:docDefaults>
-  <w:latentStyles w:defLockedState="0" w:defUIPriority="99" w:defSemiHidden="0" w:defUnhideWhenUsed="0" w:defQFormat="0" w:count="375">
+  <w:latentStyles w:defLockedState="0" w:defUIPriority="99" w:defSemiHidden="0" w:defUnhideWhenUsed="0" w:defQFormat="0" w:count="371">
     <w:lsdException w:name="Normal" w:uiPriority="1" w:qFormat="1"/>
     <w:lsdException w:name="heading 1" w:uiPriority="9" w:qFormat="1"/>
     <w:lsdException w:name="heading 2" w:semiHidden="1" w:uiPriority="9" w:unhideWhenUsed="1" w:qFormat="1"/>
@@ -14341,10 +14490,6 @@
     <w:lsdException w:name="List Table 5 Dark Accent 6" w:uiPriority="50"/>
     <w:lsdException w:name="List Table 6 Colorful Accent 6" w:uiPriority="51"/>
     <w:lsdException w:name="List Table 7 Colorful Accent 6" w:uiPriority="52"/>
-    <w:lsdException w:name="Mention" w:semiHidden="1" w:unhideWhenUsed="1"/>
-    <w:lsdException w:name="Smart Hyperlink" w:semiHidden="1" w:unhideWhenUsed="1"/>
-    <w:lsdException w:name="Hashtag" w:semiHidden="1" w:unhideWhenUsed="1"/>
-    <w:lsdException w:name="Unresolved Mention" w:semiHidden="1" w:unhideWhenUsed="1"/>
   </w:latentStyles>
   <w:style w:type="paragraph" w:default="1" w:styleId="a">
     <w:name w:val="Normal"/>
@@ -15447,7 +15592,7 @@
 </file>
 
 <file path=customXml/itemProps1.xml><?xml version="1.0" encoding="utf-8"?>
-<ds:datastoreItem xmlns:ds="http://schemas.openxmlformats.org/officeDocument/2006/customXml" ds:itemID="{C39114B8-FED8-4C91-84CC-36B65BA5D452}">
+<ds:datastoreItem xmlns:ds="http://schemas.openxmlformats.org/officeDocument/2006/customXml" ds:itemID="{214E6DC8-88B0-4CB6-B4CF-5F03C24E1673}">
   <ds:schemaRefs>
     <ds:schemaRef ds:uri="http://schemas.openxmlformats.org/officeDocument/2006/bibliography"/>
   </ds:schemaRefs>

</xml_diff>

<commit_message>
upload final proposal ver1.2
</commit_message>
<xml_diff>
--- a/Docs/20190327_졸업논문 주제 제안서/졸업논문 제안서_v1.2.docx
+++ b/Docs/20190327_졸업논문 주제 제안서/졸업논문 제안서_v1.2.docx
@@ -1,6 +1,6 @@
 
 <file path=word/document.xml><?xml version="1.0" encoding="utf-8"?>
-<w:document xmlns:wpc="http://schemas.microsoft.com/office/word/2010/wordprocessingCanvas" xmlns:cx="http://schemas.microsoft.com/office/drawing/2014/chartex" xmlns:mc="http://schemas.openxmlformats.org/markup-compatibility/2006" xmlns:o="urn:schemas-microsoft-com:office:office" xmlns:r="http://schemas.openxmlformats.org/officeDocument/2006/relationships" xmlns:m="http://schemas.openxmlformats.org/officeDocument/2006/math" xmlns:v="urn:schemas-microsoft-com:vml" xmlns:wp14="http://schemas.microsoft.com/office/word/2010/wordprocessingDrawing" xmlns:wp="http://schemas.openxmlformats.org/drawingml/2006/wordprocessingDrawing" xmlns:w10="urn:schemas-microsoft-com:office:word" xmlns:w="http://schemas.openxmlformats.org/wordprocessingml/2006/main" xmlns:w14="http://schemas.microsoft.com/office/word/2010/wordml" xmlns:w15="http://schemas.microsoft.com/office/word/2012/wordml" xmlns:w16se="http://schemas.microsoft.com/office/word/2015/wordml/symex" xmlns:wpg="http://schemas.microsoft.com/office/word/2010/wordprocessingGroup" xmlns:wpi="http://schemas.microsoft.com/office/word/2010/wordprocessingInk" xmlns:wne="http://schemas.microsoft.com/office/word/2006/wordml" xmlns:wps="http://schemas.microsoft.com/office/word/2010/wordprocessingShape" mc:Ignorable="w14 w15 w16se wp14">
+<w:document xmlns:wpc="http://schemas.microsoft.com/office/word/2010/wordprocessingCanvas" xmlns:cx="http://schemas.microsoft.com/office/drawing/2014/chartex" xmlns:cx1="http://schemas.microsoft.com/office/drawing/2015/9/8/chartex" xmlns:cx2="http://schemas.microsoft.com/office/drawing/2015/10/21/chartex" xmlns:cx3="http://schemas.microsoft.com/office/drawing/2016/5/9/chartex" xmlns:cx4="http://schemas.microsoft.com/office/drawing/2016/5/10/chartex" xmlns:cx5="http://schemas.microsoft.com/office/drawing/2016/5/11/chartex" xmlns:cx6="http://schemas.microsoft.com/office/drawing/2016/5/12/chartex" xmlns:cx7="http://schemas.microsoft.com/office/drawing/2016/5/13/chartex" xmlns:cx8="http://schemas.microsoft.com/office/drawing/2016/5/14/chartex" xmlns:mc="http://schemas.openxmlformats.org/markup-compatibility/2006" xmlns:aink="http://schemas.microsoft.com/office/drawing/2016/ink" xmlns:am3d="http://schemas.microsoft.com/office/drawing/2017/model3d" xmlns:o="urn:schemas-microsoft-com:office:office" xmlns:r="http://schemas.openxmlformats.org/officeDocument/2006/relationships" xmlns:m="http://schemas.openxmlformats.org/officeDocument/2006/math" xmlns:v="urn:schemas-microsoft-com:vml" xmlns:wp14="http://schemas.microsoft.com/office/word/2010/wordprocessingDrawing" xmlns:wp="http://schemas.openxmlformats.org/drawingml/2006/wordprocessingDrawing" xmlns:w10="urn:schemas-microsoft-com:office:word" xmlns:w="http://schemas.openxmlformats.org/wordprocessingml/2006/main" xmlns:w14="http://schemas.microsoft.com/office/word/2010/wordml" xmlns:w15="http://schemas.microsoft.com/office/word/2012/wordml" xmlns:w16cid="http://schemas.microsoft.com/office/word/2016/wordml/cid" xmlns:w16se="http://schemas.microsoft.com/office/word/2015/wordml/symex" xmlns:wpg="http://schemas.microsoft.com/office/word/2010/wordprocessingGroup" xmlns:wpi="http://schemas.microsoft.com/office/word/2010/wordprocessingInk" xmlns:wne="http://schemas.microsoft.com/office/word/2006/wordml" xmlns:wps="http://schemas.microsoft.com/office/word/2010/wordprocessingShape" mc:Ignorable="w14 w15 w16se w16cid wp14">
   <w:body>
     <w:p>
       <w:pPr>
@@ -106,7 +106,17 @@
           <w:b/>
           <w:sz w:val="48"/>
         </w:rPr>
-        <w:t xml:space="preserve"> 이미지 비교를 이용한 웹</w:t>
+        <w:t xml:space="preserve"> 이미지 비</w:t>
+      </w:r>
+      <w:bookmarkStart w:id="2" w:name="_GoBack"/>
+      <w:bookmarkEnd w:id="2"/>
+      <w:r>
+        <w:rPr>
+          <w:rFonts w:hint="eastAsia"/>
+          <w:b/>
+          <w:sz w:val="48"/>
+        </w:rPr>
+        <w:t>교를 이용한 웹</w:t>
       </w:r>
       <w:r>
         <w:rPr>
@@ -525,7 +535,6 @@
         </w:rPr>
         <w:t xml:space="preserve"> </w:t>
       </w:r>
-      <w:proofErr w:type="gramStart"/>
       <w:r>
         <w:rPr>
           <w:rFonts w:hint="eastAsia"/>
@@ -539,15 +548,7 @@
           <w:sz w:val="26"/>
           <w:szCs w:val="26"/>
         </w:rPr>
-        <w:t>:</w:t>
-      </w:r>
-      <w:proofErr w:type="gramEnd"/>
-      <w:r>
-        <w:rPr>
-          <w:sz w:val="26"/>
-          <w:szCs w:val="26"/>
-        </w:rPr>
-        <w:t xml:space="preserve">  </w:t>
+        <w:t xml:space="preserve">:  </w:t>
       </w:r>
       <w:r>
         <w:rPr>
@@ -644,7 +645,7 @@
               </wp:anchor>
             </w:drawing>
           </mc:Choice>
-          <mc:Fallback xmlns:cx1="http://schemas.microsoft.com/office/drawing/2015/9/8/chartex" xmlns:cx2="http://schemas.microsoft.com/office/drawing/2015/10/21/chartex" xmlns:cx3="http://schemas.microsoft.com/office/drawing/2016/5/9/chartex" xmlns:cx4="http://schemas.microsoft.com/office/drawing/2016/5/10/chartex" xmlns:cx5="http://schemas.microsoft.com/office/drawing/2016/5/11/chartex" xmlns:cx6="http://schemas.microsoft.com/office/drawing/2016/5/12/chartex" xmlns:cx7="http://schemas.microsoft.com/office/drawing/2016/5/13/chartex" xmlns:cx8="http://schemas.microsoft.com/office/drawing/2016/5/14/chartex" xmlns:aink="http://schemas.microsoft.com/office/drawing/2016/ink" xmlns:am3d="http://schemas.microsoft.com/office/drawing/2017/model3d" xmlns:w16cid="http://schemas.microsoft.com/office/word/2016/wordml/cid">
+          <mc:Fallback>
             <w:pict>
               <v:line w14:anchorId="0C0AAB0C" id="Line 2" o:spid="_x0000_s1026" style="position:absolute;left:0;text-align:left;z-index:-251657216;visibility:visible;mso-wrap-style:square;mso-width-percent:0;mso-height-percent:0;mso-wrap-distance-left:9pt;mso-wrap-distance-top:-3e-5mm;mso-wrap-distance-right:9pt;mso-wrap-distance-bottom:-3e-5mm;mso-position-horizontal:absolute;mso-position-horizontal-relative:page;mso-position-vertical:absolute;mso-position-vertical-relative:text;mso-width-percent:0;mso-height-percent:0;mso-width-relative:page;mso-height-relative:page" from="261.65pt,26.05pt" to="333.65pt,26.05pt" o:gfxdata="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" strokeweight=".84pt">
                 <w10:wrap anchorx="page"/>
@@ -2719,8 +2720,8 @@
       <w:pPr>
         <w:pStyle w:val="110"/>
       </w:pPr>
-      <w:bookmarkStart w:id="2" w:name="_Toc495083819"/>
-      <w:bookmarkStart w:id="3" w:name="_Toc4945037"/>
+      <w:bookmarkStart w:id="3" w:name="_Toc495083819"/>
+      <w:bookmarkStart w:id="4" w:name="_Toc4945037"/>
       <w:r>
         <w:t>목</w:t>
       </w:r>
@@ -2733,8 +2734,8 @@
       <w:r>
         <w:t>차</w:t>
       </w:r>
-      <w:bookmarkEnd w:id="2"/>
       <w:bookmarkEnd w:id="3"/>
+      <w:bookmarkEnd w:id="4"/>
     </w:p>
     <w:sdt>
       <w:sdtPr>
@@ -4483,14 +4484,14 @@
         <w:jc w:val="both"/>
         <w:outlineLvl w:val="0"/>
       </w:pPr>
-      <w:bookmarkStart w:id="4" w:name="_Toc4945038"/>
+      <w:bookmarkStart w:id="5" w:name="_Toc4945038"/>
       <w:r>
         <w:rPr>
           <w:rFonts w:hint="eastAsia"/>
         </w:rPr>
         <w:t>서론</w:t>
       </w:r>
-      <w:bookmarkEnd w:id="4"/>
+      <w:bookmarkEnd w:id="5"/>
     </w:p>
     <w:p>
       <w:pPr>
@@ -4507,7 +4508,7 @@
         <w:ind w:left="422" w:firstLine="0"/>
         <w:outlineLvl w:val="1"/>
       </w:pPr>
-      <w:bookmarkStart w:id="5" w:name="_Toc4945039"/>
+      <w:bookmarkStart w:id="6" w:name="_Toc4945039"/>
       <w:r>
         <w:rPr>
           <w:rFonts w:hint="eastAsia"/>
@@ -4520,7 +4521,7 @@
         </w:rPr>
         <w:t>서비스 정의</w:t>
       </w:r>
-      <w:bookmarkEnd w:id="5"/>
+      <w:bookmarkEnd w:id="6"/>
     </w:p>
     <w:p>
       <w:pPr>
@@ -4604,7 +4605,7 @@
         <w:ind w:left="422" w:firstLine="0"/>
         <w:outlineLvl w:val="1"/>
       </w:pPr>
-      <w:bookmarkStart w:id="6" w:name="_Toc4945040"/>
+      <w:bookmarkStart w:id="7" w:name="_Toc4945040"/>
       <w:r>
         <w:rPr>
           <w:rFonts w:hint="eastAsia"/>
@@ -4617,7 +4618,7 @@
         </w:rPr>
         <w:t xml:space="preserve"> 서비스 기획 배경 및 목적</w:t>
       </w:r>
-      <w:bookmarkEnd w:id="6"/>
+      <w:bookmarkEnd w:id="7"/>
     </w:p>
     <w:p>
       <w:pPr>
@@ -4906,14 +4907,7 @@
         <w:rPr>
           <w:rFonts w:hint="eastAsia"/>
         </w:rPr>
-        <w:t>위•</w:t>
-      </w:r>
-      <w:proofErr w:type="gramStart"/>
-      <w:r>
-        <w:rPr>
-          <w:rFonts w:hint="eastAsia"/>
-        </w:rPr>
-        <w:t>변조</w:t>
+        <w:t>위•변조</w:t>
       </w:r>
       <w:proofErr w:type="spellEnd"/>
       <w:r>
@@ -4929,14 +4923,7 @@
         <w:rPr>
           <w:rFonts w:hint="eastAsia"/>
         </w:rPr>
-        <w:t>문제를</w:t>
-      </w:r>
-      <w:proofErr w:type="gramEnd"/>
-      <w:r>
-        <w:rPr>
-          <w:rFonts w:hint="eastAsia"/>
-        </w:rPr>
-        <w:t xml:space="preserve"> 예방하기 </w:t>
+        <w:t xml:space="preserve">문제를 예방하기 </w:t>
       </w:r>
       <w:proofErr w:type="spellStart"/>
       <w:r>
@@ -4978,7 +4965,7 @@
         <w:ind w:left="422" w:firstLine="0"/>
         <w:outlineLvl w:val="1"/>
       </w:pPr>
-      <w:bookmarkStart w:id="7" w:name="_Toc4945041"/>
+      <w:bookmarkStart w:id="8" w:name="_Toc4945041"/>
       <w:r>
         <w:rPr>
           <w:rFonts w:hint="eastAsia"/>
@@ -5056,7 +5043,7 @@
         </w:rPr>
         <w:t>)</w:t>
       </w:r>
-      <w:bookmarkEnd w:id="7"/>
+      <w:bookmarkEnd w:id="8"/>
     </w:p>
     <w:p>
       <w:pPr>
@@ -5217,7 +5204,7 @@
         <w:jc w:val="center"/>
         <w:outlineLvl w:val="1"/>
       </w:pPr>
-      <w:bookmarkStart w:id="8" w:name="_Toc4945042"/>
+      <w:bookmarkStart w:id="9" w:name="_Toc4945042"/>
       <w:r>
         <w:rPr>
           <w:noProof/>
@@ -5285,7 +5272,7 @@
         </w:rPr>
         <w:t>]</w:t>
       </w:r>
-      <w:bookmarkEnd w:id="8"/>
+      <w:bookmarkEnd w:id="9"/>
     </w:p>
     <w:p>
       <w:pPr>
@@ -5351,7 +5338,7 @@
         <w:ind w:left="422" w:firstLine="0"/>
         <w:outlineLvl w:val="1"/>
       </w:pPr>
-      <w:bookmarkStart w:id="9" w:name="_Toc4945043"/>
+      <w:bookmarkStart w:id="10" w:name="_Toc4945043"/>
       <w:r>
         <w:rPr>
           <w:rFonts w:hint="eastAsia"/>
@@ -5413,7 +5400,7 @@
         </w:rPr>
         <w:t>파일 변조</w:t>
       </w:r>
-      <w:bookmarkEnd w:id="9"/>
+      <w:bookmarkEnd w:id="10"/>
     </w:p>
     <w:p>
       <w:pPr>
@@ -5481,7 +5468,7 @@
         <w:jc w:val="center"/>
         <w:outlineLvl w:val="1"/>
       </w:pPr>
-      <w:bookmarkStart w:id="10" w:name="_Toc4945044"/>
+      <w:bookmarkStart w:id="11" w:name="_Toc4945044"/>
       <w:r>
         <w:rPr>
           <w:noProof/>
@@ -5532,7 +5519,7 @@
       <w:r>
         <w:t>2]</w:t>
       </w:r>
-      <w:bookmarkEnd w:id="10"/>
+      <w:bookmarkEnd w:id="11"/>
     </w:p>
     <w:p>
       <w:pPr>
@@ -5546,7 +5533,7 @@
         <w:jc w:val="center"/>
         <w:outlineLvl w:val="1"/>
       </w:pPr>
-      <w:bookmarkStart w:id="11" w:name="_Toc4945045"/>
+      <w:bookmarkStart w:id="12" w:name="_Toc4945045"/>
       <w:r>
         <w:rPr>
           <w:noProof/>
@@ -5597,7 +5584,7 @@
       <w:r>
         <w:t>3]</w:t>
       </w:r>
-      <w:bookmarkEnd w:id="11"/>
+      <w:bookmarkEnd w:id="12"/>
     </w:p>
     <w:p>
       <w:pPr>
@@ -5684,7 +5671,7 @@
         <w:jc w:val="left"/>
         <w:outlineLvl w:val="0"/>
       </w:pPr>
-      <w:bookmarkStart w:id="12" w:name="_Toc4945046"/>
+      <w:bookmarkStart w:id="13" w:name="_Toc4945046"/>
     </w:p>
     <w:p>
       <w:pPr>
@@ -5702,7 +5689,7 @@
         </w:rPr>
         <w:t>관련 연구 조사 및 분석</w:t>
       </w:r>
-      <w:bookmarkEnd w:id="12"/>
+      <w:bookmarkEnd w:id="13"/>
     </w:p>
     <w:p>
       <w:pPr>
@@ -5717,7 +5704,7 @@
         <w:pStyle w:val="310"/>
         <w:outlineLvl w:val="1"/>
       </w:pPr>
-      <w:bookmarkStart w:id="13" w:name="_Toc4945047"/>
+      <w:bookmarkStart w:id="14" w:name="_Toc4945047"/>
       <w:r>
         <w:rPr>
           <w:rFonts w:hint="eastAsia"/>
@@ -5752,12 +5739,12 @@
         </w:rPr>
         <w:t>기반 탐지 기법</w:t>
       </w:r>
-      <w:bookmarkEnd w:id="13"/>
-    </w:p>
-    <w:bookmarkStart w:id="14" w:name="_Toc4931589"/>
-    <w:bookmarkStart w:id="15" w:name="_Toc4933359"/>
-    <w:bookmarkStart w:id="16" w:name="_Toc4933523"/>
-    <w:bookmarkStart w:id="17" w:name="_Toc4945048"/>
+      <w:bookmarkEnd w:id="14"/>
+    </w:p>
+    <w:bookmarkStart w:id="15" w:name="_Toc4931589"/>
+    <w:bookmarkStart w:id="16" w:name="_Toc4933359"/>
+    <w:bookmarkStart w:id="17" w:name="_Toc4933523"/>
+    <w:bookmarkStart w:id="18" w:name="_Toc4945048"/>
     <w:p>
       <w:pPr>
         <w:pStyle w:val="310"/>
@@ -5998,7 +5985,7 @@
               </wp:anchor>
             </w:drawing>
           </mc:Choice>
-          <mc:Fallback xmlns:cx1="http://schemas.microsoft.com/office/drawing/2015/9/8/chartex" xmlns:cx2="http://schemas.microsoft.com/office/drawing/2015/10/21/chartex" xmlns:cx3="http://schemas.microsoft.com/office/drawing/2016/5/9/chartex" xmlns:cx4="http://schemas.microsoft.com/office/drawing/2016/5/10/chartex" xmlns:cx5="http://schemas.microsoft.com/office/drawing/2016/5/11/chartex" xmlns:cx6="http://schemas.microsoft.com/office/drawing/2016/5/12/chartex" xmlns:cx7="http://schemas.microsoft.com/office/drawing/2016/5/13/chartex" xmlns:cx8="http://schemas.microsoft.com/office/drawing/2016/5/14/chartex" xmlns:aink="http://schemas.microsoft.com/office/drawing/2016/ink" xmlns:am3d="http://schemas.microsoft.com/office/drawing/2017/model3d" xmlns:w16cid="http://schemas.microsoft.com/office/word/2016/wordml/cid">
+          <mc:Fallback>
             <w:pict>
               <v:group w14:anchorId="5F949C3E" id="그룹 2" o:spid="_x0000_s1026" style="position:absolute;left:0;text-align:left;margin-left:25.6pt;margin-top:10.05pt;width:211.75pt;height:268.2pt;z-index:251661312;mso-width-relative:margin;mso-height-relative:margin" coordsize="35623,44767" o:gfxdata="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">
                 <v:shapetype id="_x0000_t75" coordsize="21600,21600" o:spt="75" o:preferrelative="t" path="m@4@5l@4@11@9@11@9@5xe" filled="f" stroked="f">
@@ -6049,10 +6036,10 @@
           </mc:Fallback>
         </mc:AlternateContent>
       </w:r>
-      <w:bookmarkEnd w:id="14"/>
       <w:bookmarkEnd w:id="15"/>
       <w:bookmarkEnd w:id="16"/>
       <w:bookmarkEnd w:id="17"/>
+      <w:bookmarkEnd w:id="18"/>
     </w:p>
     <w:p>
       <w:pPr>
@@ -6119,10 +6106,10 @@
         <w:pStyle w:val="310"/>
         <w:outlineLvl w:val="1"/>
       </w:pPr>
-      <w:bookmarkStart w:id="18" w:name="_Toc4931590"/>
-      <w:bookmarkStart w:id="19" w:name="_Toc4933360"/>
-      <w:bookmarkStart w:id="20" w:name="_Toc4933524"/>
-      <w:bookmarkStart w:id="21" w:name="_Toc4945049"/>
+      <w:bookmarkStart w:id="19" w:name="_Toc4931590"/>
+      <w:bookmarkStart w:id="20" w:name="_Toc4933360"/>
+      <w:bookmarkStart w:id="21" w:name="_Toc4933524"/>
+      <w:bookmarkStart w:id="22" w:name="_Toc4945049"/>
       <w:r>
         <w:rPr>
           <w:rFonts w:hint="eastAsia"/>
@@ -6135,10 +6122,10 @@
       <w:r>
         <w:t>]</w:t>
       </w:r>
-      <w:bookmarkEnd w:id="18"/>
       <w:bookmarkEnd w:id="19"/>
       <w:bookmarkEnd w:id="20"/>
       <w:bookmarkEnd w:id="21"/>
+      <w:bookmarkEnd w:id="22"/>
     </w:p>
     <w:p>
       <w:pPr>
@@ -6321,14 +6308,14 @@
         </w:rPr>
         <w:t xml:space="preserve">그 특징을 추출하는 데에 시간이 </w:t>
       </w:r>
-      <w:bookmarkStart w:id="22" w:name="_Hlk4930845"/>
+      <w:bookmarkStart w:id="23" w:name="_Hlk4930845"/>
       <w:r>
         <w:rPr>
           <w:rFonts w:hint="eastAsia"/>
         </w:rPr>
         <w:t>상당히 소요되기 때문에 유사도 정확성과 효율이 떨어진다.</w:t>
       </w:r>
-      <w:bookmarkEnd w:id="22"/>
+      <w:bookmarkEnd w:id="23"/>
       <w:r>
         <w:t xml:space="preserve"> </w:t>
       </w:r>
@@ -6344,7 +6331,7 @@
         <w:pStyle w:val="310"/>
         <w:outlineLvl w:val="1"/>
       </w:pPr>
-      <w:bookmarkStart w:id="23" w:name="_Toc4945050"/>
+      <w:bookmarkStart w:id="24" w:name="_Toc4945050"/>
       <w:r>
         <w:t xml:space="preserve">2.2 </w:t>
       </w:r>
@@ -6363,17 +6350,17 @@
         </w:rPr>
         <w:t>기반 탐지 기법</w:t>
       </w:r>
-      <w:bookmarkEnd w:id="23"/>
+      <w:bookmarkEnd w:id="24"/>
     </w:p>
     <w:p>
       <w:pPr>
         <w:pStyle w:val="310"/>
         <w:outlineLvl w:val="1"/>
       </w:pPr>
-      <w:bookmarkStart w:id="24" w:name="_Toc4931592"/>
-      <w:bookmarkStart w:id="25" w:name="_Toc4933362"/>
-      <w:bookmarkStart w:id="26" w:name="_Toc4933526"/>
-      <w:bookmarkStart w:id="27" w:name="_Toc4945051"/>
+      <w:bookmarkStart w:id="25" w:name="_Toc4931592"/>
+      <w:bookmarkStart w:id="26" w:name="_Toc4933362"/>
+      <w:bookmarkStart w:id="27" w:name="_Toc4933526"/>
+      <w:bookmarkStart w:id="28" w:name="_Toc4945051"/>
       <w:r>
         <w:rPr>
           <w:noProof/>
@@ -6435,15 +6422,15 @@
           </wp:inline>
         </w:drawing>
       </w:r>
-      <w:bookmarkEnd w:id="24"/>
       <w:bookmarkEnd w:id="25"/>
       <w:bookmarkEnd w:id="26"/>
       <w:bookmarkEnd w:id="27"/>
-    </w:p>
-    <w:bookmarkStart w:id="28" w:name="_Toc4931593"/>
-    <w:bookmarkStart w:id="29" w:name="_Toc4933363"/>
-    <w:bookmarkStart w:id="30" w:name="_Toc4933527"/>
-    <w:bookmarkStart w:id="31" w:name="_Toc4945052"/>
+      <w:bookmarkEnd w:id="28"/>
+    </w:p>
+    <w:bookmarkStart w:id="29" w:name="_Toc4931593"/>
+    <w:bookmarkStart w:id="30" w:name="_Toc4933363"/>
+    <w:bookmarkStart w:id="31" w:name="_Toc4933527"/>
+    <w:bookmarkStart w:id="32" w:name="_Toc4945052"/>
     <w:p>
       <w:pPr>
         <w:pStyle w:val="310"/>
@@ -6571,7 +6558,7 @@
               </wp:inline>
             </w:drawing>
           </mc:Choice>
-          <mc:Fallback xmlns:cx1="http://schemas.microsoft.com/office/drawing/2015/9/8/chartex" xmlns:cx2="http://schemas.microsoft.com/office/drawing/2015/10/21/chartex" xmlns:cx3="http://schemas.microsoft.com/office/drawing/2016/5/9/chartex" xmlns:cx4="http://schemas.microsoft.com/office/drawing/2016/5/10/chartex" xmlns:cx5="http://schemas.microsoft.com/office/drawing/2016/5/11/chartex" xmlns:cx6="http://schemas.microsoft.com/office/drawing/2016/5/12/chartex" xmlns:cx7="http://schemas.microsoft.com/office/drawing/2016/5/13/chartex" xmlns:cx8="http://schemas.microsoft.com/office/drawing/2016/5/14/chartex" xmlns:aink="http://schemas.microsoft.com/office/drawing/2016/ink" xmlns:am3d="http://schemas.microsoft.com/office/drawing/2017/model3d" xmlns:w16cid="http://schemas.microsoft.com/office/word/2016/wordml/cid">
+          <mc:Fallback>
             <w:pict>
               <v:group w14:anchorId="7EAD4283" id="그룹 2" o:spid="_x0000_s1026" style="width:428pt;height:62.65pt;mso-position-horizontal-relative:char;mso-position-vertical-relative:line" coordorigin=",15621" coordsize="85736,12096" o:gfxdata="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">
                 <v:shape id="그림 10" o:spid="_x0000_s1027" type="#_x0000_t75" style="position:absolute;left:296;top:15621;width:85440;height:12096;visibility:visible;mso-wrap-style:square" o:gfxdata="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">
@@ -6599,10 +6586,10 @@
       <w:r>
         <w:t>]</w:t>
       </w:r>
-      <w:bookmarkEnd w:id="28"/>
       <w:bookmarkEnd w:id="29"/>
       <w:bookmarkEnd w:id="30"/>
       <w:bookmarkEnd w:id="31"/>
+      <w:bookmarkEnd w:id="32"/>
     </w:p>
     <w:p>
       <w:pPr>
@@ -6614,10 +6601,10 @@
           <w:szCs w:val="20"/>
         </w:rPr>
       </w:pPr>
-      <w:bookmarkStart w:id="32" w:name="_Toc4931594"/>
-      <w:bookmarkStart w:id="33" w:name="_Toc4933364"/>
-      <w:bookmarkStart w:id="34" w:name="_Toc4933528"/>
-      <w:bookmarkStart w:id="35" w:name="_Toc4945053"/>
+      <w:bookmarkStart w:id="33" w:name="_Toc4931594"/>
+      <w:bookmarkStart w:id="34" w:name="_Toc4933364"/>
+      <w:bookmarkStart w:id="35" w:name="_Toc4933528"/>
+      <w:bookmarkStart w:id="36" w:name="_Toc4945053"/>
       <w:r>
         <w:rPr>
           <w:rFonts w:hint="eastAsia"/>
@@ -6728,10 +6715,10 @@
         </w:rPr>
         <w:t>시퀀스</w:t>
       </w:r>
-      <w:bookmarkEnd w:id="32"/>
       <w:bookmarkEnd w:id="33"/>
       <w:bookmarkEnd w:id="34"/>
       <w:bookmarkEnd w:id="35"/>
+      <w:bookmarkEnd w:id="36"/>
     </w:p>
     <w:p>
       <w:pPr>
@@ -6743,10 +6730,10 @@
           <w:szCs w:val="20"/>
         </w:rPr>
       </w:pPr>
-      <w:bookmarkStart w:id="36" w:name="_Toc4931595"/>
-      <w:bookmarkStart w:id="37" w:name="_Toc4933365"/>
-      <w:bookmarkStart w:id="38" w:name="_Toc4933529"/>
-      <w:bookmarkStart w:id="39" w:name="_Toc4945054"/>
+      <w:bookmarkStart w:id="37" w:name="_Toc4931595"/>
+      <w:bookmarkStart w:id="38" w:name="_Toc4933365"/>
+      <w:bookmarkStart w:id="39" w:name="_Toc4933529"/>
+      <w:bookmarkStart w:id="40" w:name="_Toc4945054"/>
       <w:r>
         <w:rPr>
           <w:rFonts w:hint="eastAsia"/>
@@ -6880,10 +6867,10 @@
         </w:rPr>
         <w:t>웹</w:t>
       </w:r>
-      <w:bookmarkEnd w:id="36"/>
       <w:bookmarkEnd w:id="37"/>
       <w:bookmarkEnd w:id="38"/>
       <w:bookmarkEnd w:id="39"/>
+      <w:bookmarkEnd w:id="40"/>
     </w:p>
     <w:p>
       <w:pPr>
@@ -6895,10 +6882,10 @@
           <w:szCs w:val="20"/>
         </w:rPr>
       </w:pPr>
-      <w:bookmarkStart w:id="40" w:name="_Toc4931596"/>
-      <w:bookmarkStart w:id="41" w:name="_Toc4933366"/>
-      <w:bookmarkStart w:id="42" w:name="_Toc4933530"/>
-      <w:bookmarkStart w:id="43" w:name="_Toc4945055"/>
+      <w:bookmarkStart w:id="41" w:name="_Toc4931596"/>
+      <w:bookmarkStart w:id="42" w:name="_Toc4933366"/>
+      <w:bookmarkStart w:id="43" w:name="_Toc4933530"/>
+      <w:bookmarkStart w:id="44" w:name="_Toc4945055"/>
       <w:r>
         <w:rPr>
           <w:rFonts w:hint="eastAsia"/>
@@ -7033,7 +7020,7 @@
         </w:rPr>
         <w:t xml:space="preserve"> 탐지에 사용하기 때문에 정상 도메인 주소를 가진 피싱 사이트 탐지에 </w:t>
       </w:r>
-      <w:bookmarkStart w:id="44" w:name="_Hlk4931228"/>
+      <w:bookmarkStart w:id="45" w:name="_Hlk4931228"/>
       <w:r>
         <w:rPr>
           <w:rFonts w:hint="eastAsia"/>
@@ -7060,7 +7047,7 @@
         </w:rPr>
         <w:t>있다</w:t>
       </w:r>
-      <w:bookmarkEnd w:id="44"/>
+      <w:bookmarkEnd w:id="45"/>
       <w:r>
         <w:rPr>
           <w:rFonts w:hint="eastAsia"/>
@@ -7070,10 +7057,10 @@
         </w:rPr>
         <w:t>.</w:t>
       </w:r>
-      <w:bookmarkEnd w:id="40"/>
       <w:bookmarkEnd w:id="41"/>
       <w:bookmarkEnd w:id="42"/>
       <w:bookmarkEnd w:id="43"/>
+      <w:bookmarkEnd w:id="44"/>
     </w:p>
     <w:p>
       <w:pPr>
@@ -7091,7 +7078,7 @@
         <w:pStyle w:val="310"/>
         <w:outlineLvl w:val="1"/>
       </w:pPr>
-      <w:bookmarkStart w:id="45" w:name="_Toc4945056"/>
+      <w:bookmarkStart w:id="46" w:name="_Toc4945056"/>
       <w:r>
         <w:rPr>
           <w:rFonts w:hint="eastAsia"/>
@@ -7152,7 +7139,7 @@
         </w:rPr>
         <w:t xml:space="preserve"> 이용한 탐지 기법</w:t>
       </w:r>
-      <w:bookmarkEnd w:id="45"/>
+      <w:bookmarkEnd w:id="46"/>
     </w:p>
     <w:p>
       <w:pPr>
@@ -7479,7 +7466,7 @@
         <w:jc w:val="left"/>
         <w:outlineLvl w:val="0"/>
       </w:pPr>
-      <w:bookmarkStart w:id="46" w:name="_Toc4945057"/>
+      <w:bookmarkStart w:id="47" w:name="_Toc4945057"/>
     </w:p>
     <w:p>
       <w:pPr>
@@ -7497,7 +7484,7 @@
         </w:rPr>
         <w:t>주제 제안</w:t>
       </w:r>
-      <w:bookmarkEnd w:id="46"/>
+      <w:bookmarkEnd w:id="47"/>
     </w:p>
     <w:p>
       <w:pPr>
@@ -7518,7 +7505,7 @@
           <w:szCs w:val="24"/>
         </w:rPr>
       </w:pPr>
-      <w:bookmarkStart w:id="47" w:name="_Toc4945058"/>
+      <w:bookmarkStart w:id="48" w:name="_Toc4945058"/>
       <w:r>
         <w:rPr>
           <w:sz w:val="24"/>
@@ -7534,7 +7521,7 @@
         </w:rPr>
         <w:t>시나리오</w:t>
       </w:r>
-      <w:bookmarkEnd w:id="47"/>
+      <w:bookmarkEnd w:id="48"/>
     </w:p>
     <w:p>
       <w:pPr>
@@ -7548,9 +7535,9 @@
           <w:szCs w:val="20"/>
         </w:rPr>
       </w:pPr>
-      <w:bookmarkStart w:id="48" w:name="_Toc4933370"/>
-      <w:bookmarkStart w:id="49" w:name="_Toc4933534"/>
-      <w:bookmarkStart w:id="50" w:name="_Toc4945059"/>
+      <w:bookmarkStart w:id="49" w:name="_Toc4933370"/>
+      <w:bookmarkStart w:id="50" w:name="_Toc4933534"/>
+      <w:bookmarkStart w:id="51" w:name="_Toc4945059"/>
       <w:r>
         <w:rPr>
           <w:rFonts w:hint="eastAsia"/>
@@ -7606,9 +7593,9 @@
           </wp:inline>
         </w:drawing>
       </w:r>
-      <w:bookmarkEnd w:id="48"/>
       <w:bookmarkEnd w:id="49"/>
       <w:bookmarkEnd w:id="50"/>
+      <w:bookmarkEnd w:id="51"/>
     </w:p>
     <w:p>
       <w:pPr>
@@ -7697,35 +7684,7 @@
         <w:rPr>
           <w:rFonts w:hint="eastAsia"/>
         </w:rPr>
-        <w:t xml:space="preserve"> 이용한 이미지 </w:t>
-      </w:r>
-      <w:proofErr w:type="spellStart"/>
-      <w:r>
-        <w:rPr>
-          <w:rFonts w:hint="eastAsia"/>
-        </w:rPr>
-        <w:t>유사도를</w:t>
-      </w:r>
-      <w:proofErr w:type="spellEnd"/>
-      <w:r>
-        <w:rPr>
-          <w:rFonts w:hint="eastAsia"/>
-        </w:rPr>
-        <w:t xml:space="preserve"> 분석하여 적당한 가중치를 준 뒤 이러한 과정을 적용하여 더 정확한 이미지 </w:t>
-      </w:r>
-      <w:proofErr w:type="spellStart"/>
-      <w:r>
-        <w:rPr>
-          <w:rFonts w:hint="eastAsia"/>
-        </w:rPr>
-        <w:t>유사도를</w:t>
-      </w:r>
-      <w:proofErr w:type="spellEnd"/>
-      <w:r>
-        <w:rPr>
-          <w:rFonts w:hint="eastAsia"/>
-        </w:rPr>
-        <w:t xml:space="preserve"> 검출하고자 한다.</w:t>
+        <w:t xml:space="preserve"> 이용한 이미지 유사도를 분석하여 적당한 가중치를 준 뒤 이러한 과정을 적용하여 더 정확한 이미지 유사도를 검출하고자 한다.</w:t>
       </w:r>
       <w:r>
         <w:t xml:space="preserve"> </w:t>
@@ -7829,7 +7788,7 @@
           <w:szCs w:val="24"/>
         </w:rPr>
       </w:pPr>
-      <w:bookmarkStart w:id="51" w:name="_Toc4945060"/>
+      <w:bookmarkStart w:id="52" w:name="_Toc4945060"/>
       <w:r>
         <w:rPr>
           <w:sz w:val="24"/>
@@ -7874,7 +7833,7 @@
         </w:rPr>
         <w:t xml:space="preserve"> 일치 여부 확인</w:t>
       </w:r>
-      <w:bookmarkEnd w:id="51"/>
+      <w:bookmarkEnd w:id="52"/>
     </w:p>
     <w:p>
       <w:pPr>
@@ -7919,30 +7878,14 @@
           <w:rFonts w:hint="eastAsia"/>
           <w:lang w:val="en-US"/>
         </w:rPr>
-        <w:t>받는다</w:t>
-      </w:r>
-      <w:proofErr w:type="gramStart"/>
-      <w:r>
-        <w:rPr>
-          <w:rFonts w:hint="eastAsia"/>
-          <w:lang w:val="en-US"/>
-        </w:rPr>
-        <w:t>.</w:t>
-      </w:r>
-      <w:r>
-        <w:rPr>
-          <w:rFonts w:hint="eastAsia"/>
-          <w:lang w:val="en-US"/>
-        </w:rPr>
-        <w:t>.</w:t>
-      </w:r>
-      <w:proofErr w:type="gramEnd"/>
-      <w:r>
-        <w:rPr>
-          <w:rFonts w:hint="eastAsia"/>
-          <w:lang w:val="en-US"/>
-        </w:rPr>
-        <w:t xml:space="preserve">  </w:t>
+        <w:t>받는다.</w:t>
+      </w:r>
+      <w:r>
+        <w:rPr>
+          <w:rFonts w:hint="eastAsia"/>
+          <w:lang w:val="en-US"/>
+        </w:rPr>
+        <w:t xml:space="preserve">.  </w:t>
       </w:r>
     </w:p>
     <w:p>
@@ -8244,7 +8187,7 @@
           <w:szCs w:val="24"/>
         </w:rPr>
       </w:pPr>
-      <w:bookmarkStart w:id="52" w:name="_Toc4945061"/>
+      <w:bookmarkStart w:id="53" w:name="_Toc4945061"/>
       <w:r>
         <w:rPr>
           <w:rFonts w:hint="eastAsia"/>
@@ -8268,7 +8211,7 @@
         </w:rPr>
         <w:t>를 이용한 이미지 유사도 검출</w:t>
       </w:r>
-      <w:bookmarkEnd w:id="52"/>
+      <w:bookmarkEnd w:id="53"/>
     </w:p>
     <w:p>
       <w:pPr>
@@ -8589,15 +8532,7 @@
           <w:rFonts w:hint="eastAsia"/>
           <w:lang w:val="en-US"/>
         </w:rPr>
-        <w:t xml:space="preserve">을 위한 기존의 이미지 학습 모델의 </w:t>
-      </w:r>
-      <w:proofErr w:type="gramStart"/>
-      <w:r>
-        <w:rPr>
-          <w:rFonts w:hint="eastAsia"/>
-          <w:lang w:val="en-US"/>
-        </w:rPr>
-        <w:t xml:space="preserve">오픈소스인  </w:t>
+        <w:t xml:space="preserve">을 위한 기존의 이미지 학습 모델의 오픈소스인  </w:t>
       </w:r>
       <w:r>
         <w:rPr>
@@ -8610,15 +8545,7 @@
           <w:rFonts w:hint="eastAsia"/>
           <w:lang w:val="en-US"/>
         </w:rPr>
-        <w:t>를</w:t>
-      </w:r>
-      <w:proofErr w:type="gramEnd"/>
-      <w:r>
-        <w:rPr>
-          <w:rFonts w:hint="eastAsia"/>
-          <w:lang w:val="en-US"/>
-        </w:rPr>
-        <w:t xml:space="preserve"> 이용하여 이미지 학습을 하여 </w:t>
+        <w:t xml:space="preserve">를 이용하여 이미지 학습을 하여 </w:t>
       </w:r>
       <w:r>
         <w:rPr>
@@ -8732,7 +8659,7 @@
           <w:szCs w:val="24"/>
         </w:rPr>
       </w:pPr>
-      <w:bookmarkStart w:id="53" w:name="_Toc4945062"/>
+      <w:bookmarkStart w:id="54" w:name="_Toc4945062"/>
       <w:r>
         <w:rPr>
           <w:rFonts w:hint="eastAsia"/>
@@ -8773,7 +8700,7 @@
         </w:rPr>
         <w:t xml:space="preserve"> 이용한 이미지 유사도 검출</w:t>
       </w:r>
-      <w:bookmarkEnd w:id="53"/>
+      <w:bookmarkEnd w:id="54"/>
     </w:p>
     <w:p>
       <w:pPr>
@@ -9117,23 +9044,7 @@
           <w:rFonts w:hint="eastAsia"/>
           <w:lang w:val="en-US"/>
         </w:rPr>
-        <w:t>이 정보를 가지고 이 웹사이트의 위</w:t>
-      </w:r>
-      <w:proofErr w:type="gramStart"/>
-      <w:r>
-        <w:rPr>
-          <w:rFonts w:hint="eastAsia"/>
-          <w:lang w:val="en-US"/>
-        </w:rPr>
-        <w:t>,변조</w:t>
-      </w:r>
-      <w:proofErr w:type="gramEnd"/>
-      <w:r>
-        <w:rPr>
-          <w:rFonts w:hint="eastAsia"/>
-          <w:lang w:val="en-US"/>
-        </w:rPr>
-        <w:t xml:space="preserve"> 가능성을 경고하는 알림을 띄워준다.</w:t>
+        <w:t>이 정보를 가지고 이 웹사이트의 위,변조 가능성을 경고하는 알림을 띄워준다.</w:t>
       </w:r>
     </w:p>
     <w:p>
@@ -9168,7 +9079,7 @@
           <w:szCs w:val="24"/>
         </w:rPr>
       </w:pPr>
-      <w:bookmarkStart w:id="54" w:name="_Toc4945063"/>
+      <w:bookmarkStart w:id="55" w:name="_Toc4945063"/>
       <w:r>
         <w:rPr>
           <w:sz w:val="24"/>
@@ -9198,7 +9109,7 @@
         </w:rPr>
         <w:t>사용 기술 설명</w:t>
       </w:r>
-      <w:bookmarkEnd w:id="54"/>
+      <w:bookmarkEnd w:id="55"/>
     </w:p>
     <w:p>
       <w:pPr>
@@ -9223,7 +9134,7 @@
           <w:szCs w:val="24"/>
         </w:rPr>
       </w:pPr>
-      <w:bookmarkStart w:id="55" w:name="_Toc4945064"/>
+      <w:bookmarkStart w:id="56" w:name="_Toc4945064"/>
       <w:r>
         <w:rPr>
           <w:rFonts w:hint="eastAsia"/>
@@ -9247,7 +9158,7 @@
         </w:rPr>
         <w:t>TensorFlow</w:t>
       </w:r>
-      <w:bookmarkEnd w:id="55"/>
+      <w:bookmarkEnd w:id="56"/>
       <w:proofErr w:type="spellEnd"/>
     </w:p>
     <w:p>
@@ -9334,19 +9245,11 @@
       <w:r>
         <w:t xml:space="preserve"> </w:t>
       </w:r>
-      <w:proofErr w:type="spellStart"/>
-      <w:r>
-        <w:rPr>
-          <w:rFonts w:hint="eastAsia"/>
-        </w:rPr>
-        <w:t>딥러닝</w:t>
-      </w:r>
-      <w:proofErr w:type="spellEnd"/>
-      <w:r>
-        <w:rPr>
-          <w:rFonts w:hint="eastAsia"/>
-        </w:rPr>
-        <w:t xml:space="preserve"> 에서의 </w:t>
+      <w:r>
+        <w:rPr>
+          <w:rFonts w:hint="eastAsia"/>
+        </w:rPr>
+        <w:t xml:space="preserve">딥러닝 에서의 </w:t>
       </w:r>
       <w:proofErr w:type="spellStart"/>
       <w:r>
@@ -9551,7 +9454,7 @@
         </w:rPr>
         <w:t>]</w:t>
       </w:r>
-      <w:bookmarkStart w:id="56" w:name="_Toc4945065"/>
+      <w:bookmarkStart w:id="57" w:name="_Toc4945065"/>
     </w:p>
     <w:p>
       <w:pPr>
@@ -9623,7 +9526,20 @@
         </w:rPr>
         <w:t>한다.</w:t>
       </w:r>
-      <w:bookmarkEnd w:id="56"/>
+      <w:bookmarkEnd w:id="57"/>
+    </w:p>
+    <w:p>
+      <w:pPr>
+        <w:pStyle w:val="210"/>
+        <w:ind w:left="0"/>
+        <w:jc w:val="left"/>
+        <w:outlineLvl w:val="0"/>
+        <w:rPr>
+          <w:rFonts w:hint="eastAsia"/>
+          <w:sz w:val="24"/>
+          <w:szCs w:val="24"/>
+        </w:rPr>
+      </w:pPr>
     </w:p>
     <w:p>
       <w:pPr>
@@ -9636,82 +9552,46 @@
           <w:szCs w:val="24"/>
         </w:rPr>
       </w:pPr>
-    </w:p>
-    <w:p>
-      <w:pPr>
-        <w:pStyle w:val="210"/>
-        <w:ind w:left="567"/>
-        <w:jc w:val="left"/>
-        <w:outlineLvl w:val="0"/>
-        <w:rPr>
+      <w:bookmarkStart w:id="58" w:name="_Toc4945066"/>
+      <w:r>
+        <w:rPr>
+          <w:rFonts w:hint="eastAsia"/>
           <w:sz w:val="24"/>
           <w:szCs w:val="24"/>
         </w:rPr>
-      </w:pPr>
-    </w:p>
-    <w:p>
-      <w:pPr>
-        <w:pStyle w:val="210"/>
-        <w:ind w:left="567"/>
-        <w:jc w:val="left"/>
-        <w:outlineLvl w:val="0"/>
+        <w:t>3</w:t>
+      </w:r>
+      <w:r>
         <w:rPr>
           <w:sz w:val="24"/>
           <w:szCs w:val="24"/>
         </w:rPr>
-      </w:pPr>
-    </w:p>
-    <w:p>
-      <w:pPr>
-        <w:pStyle w:val="210"/>
-        <w:ind w:left="567"/>
-        <w:jc w:val="left"/>
-        <w:outlineLvl w:val="0"/>
-        <w:rPr>
+        <w:t>.2.2 T</w:t>
+      </w:r>
+      <w:r>
+        <w:rPr>
+          <w:rFonts w:hint="eastAsia"/>
           <w:sz w:val="24"/>
           <w:szCs w:val="24"/>
         </w:rPr>
-      </w:pPr>
-      <w:bookmarkStart w:id="57" w:name="_Toc4945066"/>
-      <w:r>
-        <w:rPr>
-          <w:rFonts w:hint="eastAsia"/>
+        <w:t>r</w:t>
+      </w:r>
+      <w:r>
+        <w:rPr>
           <w:sz w:val="24"/>
           <w:szCs w:val="24"/>
         </w:rPr>
-        <w:t>3</w:t>
-      </w:r>
+        <w:t xml:space="preserve">ansfer </w:t>
+      </w:r>
+      <w:proofErr w:type="spellStart"/>
       <w:r>
         <w:rPr>
           <w:sz w:val="24"/>
           <w:szCs w:val="24"/>
         </w:rPr>
-        <w:t>.2.2 T</w:t>
-      </w:r>
-      <w:r>
-        <w:rPr>
-          <w:rFonts w:hint="eastAsia"/>
-          <w:sz w:val="24"/>
-          <w:szCs w:val="24"/>
-        </w:rPr>
-        <w:t>r</w:t>
-      </w:r>
-      <w:r>
-        <w:rPr>
-          <w:sz w:val="24"/>
-          <w:szCs w:val="24"/>
-        </w:rPr>
-        <w:t xml:space="preserve">ansfer </w:t>
-      </w:r>
-      <w:proofErr w:type="spellStart"/>
-      <w:r>
-        <w:rPr>
-          <w:sz w:val="24"/>
-          <w:szCs w:val="24"/>
-        </w:rPr>
         <w:t>Learning</w:t>
       </w:r>
-      <w:bookmarkEnd w:id="57"/>
+      <w:bookmarkEnd w:id="58"/>
       <w:proofErr w:type="spellEnd"/>
     </w:p>
     <w:p>
@@ -9974,7 +9854,7 @@
           <w:szCs w:val="24"/>
         </w:rPr>
       </w:pPr>
-      <w:bookmarkStart w:id="58" w:name="_Toc4945067"/>
+      <w:bookmarkStart w:id="59" w:name="_Toc4945067"/>
       <w:r>
         <w:rPr>
           <w:rFonts w:hint="eastAsia"/>
@@ -10022,7 +9902,7 @@
         </w:rPr>
         <w:t>lgorithm</w:t>
       </w:r>
-      <w:bookmarkEnd w:id="58"/>
+      <w:bookmarkEnd w:id="59"/>
       <w:proofErr w:type="spellEnd"/>
     </w:p>
     <w:p>
@@ -10226,20 +10106,13 @@
           <w:lang w:val="en-US"/>
         </w:rPr>
       </w:pPr>
-      <w:r>
-        <w:rPr>
-          <w:rFonts w:hint="eastAsia"/>
-          <w:lang w:val="en-US"/>
-        </w:rPr>
-        <w:t xml:space="preserve">입력이미지를 </w:t>
-      </w:r>
       <w:proofErr w:type="spellStart"/>
       <w:r>
         <w:rPr>
           <w:rFonts w:hint="eastAsia"/>
           <w:lang w:val="en-US"/>
         </w:rPr>
-        <w:t>회색조로</w:t>
+        <w:t>입력이미지를</w:t>
       </w:r>
       <w:proofErr w:type="spellEnd"/>
       <w:r>
@@ -10247,7 +10120,7 @@
           <w:rFonts w:hint="eastAsia"/>
           <w:lang w:val="en-US"/>
         </w:rPr>
-        <w:t xml:space="preserve"> 변환한다.  </w:t>
+        <w:t xml:space="preserve"> 회색조로 변환한다.  </w:t>
       </w:r>
     </w:p>
     <w:p>
@@ -10312,16 +10185,7 @@
           <w:rFonts w:hint="eastAsia"/>
           <w:lang w:val="en-US"/>
         </w:rPr>
-        <w:t>해밍</w:t>
-      </w:r>
-      <w:bookmarkStart w:id="59" w:name="_GoBack"/>
-      <w:bookmarkEnd w:id="59"/>
-      <w:r>
-        <w:rPr>
-          <w:rFonts w:hint="eastAsia"/>
-          <w:lang w:val="en-US"/>
-        </w:rPr>
-        <w:t>거리를</w:t>
+        <w:t>해밍거리를</w:t>
       </w:r>
       <w:proofErr w:type="spellEnd"/>
       <w:r>
@@ -10477,6 +10341,18 @@
     <w:p>
       <w:pPr>
         <w:pStyle w:val="210"/>
+        <w:ind w:left="760"/>
+        <w:jc w:val="left"/>
+        <w:outlineLvl w:val="0"/>
+        <w:rPr>
+          <w:rFonts w:hint="eastAsia"/>
+        </w:rPr>
+      </w:pPr>
+      <w:bookmarkStart w:id="61" w:name="_Toc4945069"/>
+    </w:p>
+    <w:p>
+      <w:pPr>
+        <w:pStyle w:val="210"/>
         <w:numPr>
           <w:ilvl w:val="0"/>
           <w:numId w:val="1"/>
@@ -10484,12 +10360,10 @@
         <w:jc w:val="left"/>
         <w:outlineLvl w:val="0"/>
       </w:pPr>
-      <w:bookmarkStart w:id="61" w:name="_Toc4945069"/>
-      <w:r>
-        <w:rPr>
-          <w:rFonts w:hint="eastAsia"/>
-        </w:rPr>
-        <w:lastRenderedPageBreak/>
+      <w:r>
+        <w:rPr>
+          <w:rFonts w:hint="eastAsia"/>
+        </w:rPr>
         <w:t>참고 문헌</w:t>
       </w:r>
       <w:bookmarkEnd w:id="61"/>
@@ -10500,6 +10374,9 @@
         <w:ind w:left="760"/>
         <w:jc w:val="left"/>
         <w:outlineLvl w:val="0"/>
+        <w:rPr>
+          <w:rFonts w:hint="eastAsia"/>
+        </w:rPr>
       </w:pPr>
     </w:p>
     <w:p>
@@ -10656,23 +10533,7 @@
           <w:rFonts w:hint="eastAsia"/>
           <w:lang w:val="en-US" w:bidi="ar-SA"/>
         </w:rPr>
-        <w:t xml:space="preserve">]-PENG YANG, GUANGZHEN </w:t>
-      </w:r>
-      <w:proofErr w:type="gramStart"/>
-      <w:r>
-        <w:rPr>
-          <w:rFonts w:hint="eastAsia"/>
-          <w:lang w:val="en-US" w:bidi="ar-SA"/>
-        </w:rPr>
-        <w:t>ZHAO ,</w:t>
-      </w:r>
-      <w:proofErr w:type="gramEnd"/>
-      <w:r>
-        <w:rPr>
-          <w:rFonts w:hint="eastAsia"/>
-          <w:lang w:val="en-US" w:bidi="ar-SA"/>
-        </w:rPr>
-        <w:t xml:space="preserve"> AND PENG ZENG, “Phishing Website Detection Based on Multidimensional Features Driven by Deep Learning”,</w:t>
+        <w:t>]-PENG YANG, GUANGZHEN ZHAO , AND PENG ZENG, “Phishing Website Detection Based on Multidimensional Features Driven by Deep Learning”,</w:t>
       </w:r>
       <w:r>
         <w:rPr>
@@ -11021,7 +10882,7 @@
 </file>
 
 <file path=word/endnotes.xml><?xml version="1.0" encoding="utf-8"?>
-<w:endnotes xmlns:wpc="http://schemas.microsoft.com/office/word/2010/wordprocessingCanvas" xmlns:cx="http://schemas.microsoft.com/office/drawing/2014/chartex" xmlns:mc="http://schemas.openxmlformats.org/markup-compatibility/2006" xmlns:o="urn:schemas-microsoft-com:office:office" xmlns:r="http://schemas.openxmlformats.org/officeDocument/2006/relationships" xmlns:m="http://schemas.openxmlformats.org/officeDocument/2006/math" xmlns:v="urn:schemas-microsoft-com:vml" xmlns:wp14="http://schemas.microsoft.com/office/word/2010/wordprocessingDrawing" xmlns:wp="http://schemas.openxmlformats.org/drawingml/2006/wordprocessingDrawing" xmlns:w10="urn:schemas-microsoft-com:office:word" xmlns:w="http://schemas.openxmlformats.org/wordprocessingml/2006/main" xmlns:w14="http://schemas.microsoft.com/office/word/2010/wordml" xmlns:w15="http://schemas.microsoft.com/office/word/2012/wordml" xmlns:w16se="http://schemas.microsoft.com/office/word/2015/wordml/symex" xmlns:wpg="http://schemas.microsoft.com/office/word/2010/wordprocessingGroup" xmlns:wpi="http://schemas.microsoft.com/office/word/2010/wordprocessingInk" xmlns:wne="http://schemas.microsoft.com/office/word/2006/wordml" xmlns:wps="http://schemas.microsoft.com/office/word/2010/wordprocessingShape" mc:Ignorable="w14 w15 w16se wp14">
+<w:endnotes xmlns:wpc="http://schemas.microsoft.com/office/word/2010/wordprocessingCanvas" xmlns:cx="http://schemas.microsoft.com/office/drawing/2014/chartex" xmlns:cx1="http://schemas.microsoft.com/office/drawing/2015/9/8/chartex" xmlns:cx2="http://schemas.microsoft.com/office/drawing/2015/10/21/chartex" xmlns:cx3="http://schemas.microsoft.com/office/drawing/2016/5/9/chartex" xmlns:cx4="http://schemas.microsoft.com/office/drawing/2016/5/10/chartex" xmlns:cx5="http://schemas.microsoft.com/office/drawing/2016/5/11/chartex" xmlns:cx6="http://schemas.microsoft.com/office/drawing/2016/5/12/chartex" xmlns:cx7="http://schemas.microsoft.com/office/drawing/2016/5/13/chartex" xmlns:cx8="http://schemas.microsoft.com/office/drawing/2016/5/14/chartex" xmlns:mc="http://schemas.openxmlformats.org/markup-compatibility/2006" xmlns:aink="http://schemas.microsoft.com/office/drawing/2016/ink" xmlns:am3d="http://schemas.microsoft.com/office/drawing/2017/model3d" xmlns:o="urn:schemas-microsoft-com:office:office" xmlns:r="http://schemas.openxmlformats.org/officeDocument/2006/relationships" xmlns:m="http://schemas.openxmlformats.org/officeDocument/2006/math" xmlns:v="urn:schemas-microsoft-com:vml" xmlns:wp14="http://schemas.microsoft.com/office/word/2010/wordprocessingDrawing" xmlns:wp="http://schemas.openxmlformats.org/drawingml/2006/wordprocessingDrawing" xmlns:w10="urn:schemas-microsoft-com:office:word" xmlns:w="http://schemas.openxmlformats.org/wordprocessingml/2006/main" xmlns:w14="http://schemas.microsoft.com/office/word/2010/wordml" xmlns:w15="http://schemas.microsoft.com/office/word/2012/wordml" xmlns:w16cid="http://schemas.microsoft.com/office/word/2016/wordml/cid" xmlns:w16se="http://schemas.microsoft.com/office/word/2015/wordml/symex" xmlns:wpg="http://schemas.microsoft.com/office/word/2010/wordprocessingGroup" xmlns:wpi="http://schemas.microsoft.com/office/word/2010/wordprocessingInk" xmlns:wne="http://schemas.microsoft.com/office/word/2006/wordml" xmlns:wps="http://schemas.microsoft.com/office/word/2010/wordprocessingShape" mc:Ignorable="w14 w15 w16se w16cid wp14">
   <w:endnote w:type="separator" w:id="-1">
     <w:p>
       <w:r>
@@ -11040,7 +10901,7 @@
 </file>
 
 <file path=word/footer1.xml><?xml version="1.0" encoding="utf-8"?>
-<w:ftr xmlns:wpc="http://schemas.microsoft.com/office/word/2010/wordprocessingCanvas" xmlns:cx="http://schemas.microsoft.com/office/drawing/2014/chartex" xmlns:mc="http://schemas.openxmlformats.org/markup-compatibility/2006" xmlns:o="urn:schemas-microsoft-com:office:office" xmlns:r="http://schemas.openxmlformats.org/officeDocument/2006/relationships" xmlns:m="http://schemas.openxmlformats.org/officeDocument/2006/math" xmlns:v="urn:schemas-microsoft-com:vml" xmlns:wp14="http://schemas.microsoft.com/office/word/2010/wordprocessingDrawing" xmlns:wp="http://schemas.openxmlformats.org/drawingml/2006/wordprocessingDrawing" xmlns:w10="urn:schemas-microsoft-com:office:word" xmlns:w="http://schemas.openxmlformats.org/wordprocessingml/2006/main" xmlns:w14="http://schemas.microsoft.com/office/word/2010/wordml" xmlns:w15="http://schemas.microsoft.com/office/word/2012/wordml" xmlns:w16se="http://schemas.microsoft.com/office/word/2015/wordml/symex" xmlns:wpg="http://schemas.microsoft.com/office/word/2010/wordprocessingGroup" xmlns:wpi="http://schemas.microsoft.com/office/word/2010/wordprocessingInk" xmlns:wne="http://schemas.microsoft.com/office/word/2006/wordml" xmlns:wps="http://schemas.microsoft.com/office/word/2010/wordprocessingShape" mc:Ignorable="w14 w15 w16se wp14">
+<w:ftr xmlns:wpc="http://schemas.microsoft.com/office/word/2010/wordprocessingCanvas" xmlns:cx="http://schemas.microsoft.com/office/drawing/2014/chartex" xmlns:cx1="http://schemas.microsoft.com/office/drawing/2015/9/8/chartex" xmlns:cx2="http://schemas.microsoft.com/office/drawing/2015/10/21/chartex" xmlns:cx3="http://schemas.microsoft.com/office/drawing/2016/5/9/chartex" xmlns:cx4="http://schemas.microsoft.com/office/drawing/2016/5/10/chartex" xmlns:cx5="http://schemas.microsoft.com/office/drawing/2016/5/11/chartex" xmlns:cx6="http://schemas.microsoft.com/office/drawing/2016/5/12/chartex" xmlns:cx7="http://schemas.microsoft.com/office/drawing/2016/5/13/chartex" xmlns:cx8="http://schemas.microsoft.com/office/drawing/2016/5/14/chartex" xmlns:mc="http://schemas.openxmlformats.org/markup-compatibility/2006" xmlns:aink="http://schemas.microsoft.com/office/drawing/2016/ink" xmlns:am3d="http://schemas.microsoft.com/office/drawing/2017/model3d" xmlns:o="urn:schemas-microsoft-com:office:office" xmlns:r="http://schemas.openxmlformats.org/officeDocument/2006/relationships" xmlns:m="http://schemas.openxmlformats.org/officeDocument/2006/math" xmlns:v="urn:schemas-microsoft-com:vml" xmlns:wp14="http://schemas.microsoft.com/office/word/2010/wordprocessingDrawing" xmlns:wp="http://schemas.openxmlformats.org/drawingml/2006/wordprocessingDrawing" xmlns:w10="urn:schemas-microsoft-com:office:word" xmlns:w="http://schemas.openxmlformats.org/wordprocessingml/2006/main" xmlns:w14="http://schemas.microsoft.com/office/word/2010/wordml" xmlns:w15="http://schemas.microsoft.com/office/word/2012/wordml" xmlns:w16cid="http://schemas.microsoft.com/office/word/2016/wordml/cid" xmlns:w16se="http://schemas.microsoft.com/office/word/2015/wordml/symex" xmlns:wpg="http://schemas.microsoft.com/office/word/2010/wordprocessingGroup" xmlns:wpi="http://schemas.microsoft.com/office/word/2010/wordprocessingInk" xmlns:wne="http://schemas.microsoft.com/office/word/2006/wordml" xmlns:wps="http://schemas.microsoft.com/office/word/2010/wordprocessingShape" mc:Ignorable="w14 w15 w16se w16cid wp14">
   <w:p>
     <w:pPr>
       <w:pStyle w:val="a3"/>
@@ -11225,7 +11086,7 @@
             </wp:anchor>
           </w:drawing>
         </mc:Choice>
-        <mc:Fallback xmlns:cx1="http://schemas.microsoft.com/office/drawing/2015/9/8/chartex" xmlns:cx2="http://schemas.microsoft.com/office/drawing/2015/10/21/chartex" xmlns:cx3="http://schemas.microsoft.com/office/drawing/2016/5/9/chartex" xmlns:cx4="http://schemas.microsoft.com/office/drawing/2016/5/10/chartex" xmlns:cx5="http://schemas.microsoft.com/office/drawing/2016/5/11/chartex" xmlns:cx6="http://schemas.microsoft.com/office/drawing/2016/5/12/chartex" xmlns:cx7="http://schemas.microsoft.com/office/drawing/2016/5/13/chartex" xmlns:cx8="http://schemas.microsoft.com/office/drawing/2016/5/14/chartex" xmlns:aink="http://schemas.microsoft.com/office/drawing/2016/ink" xmlns:am3d="http://schemas.microsoft.com/office/drawing/2017/model3d" xmlns:w16cid="http://schemas.microsoft.com/office/word/2016/wordml/cid">
+        <mc:Fallback>
           <w:pict>
             <v:shapetype id="_x0000_t202" coordsize="21600,21600" o:spt="202" path="m,l,21600r21600,l21600,xe">
               <v:stroke joinstyle="miter"/>
@@ -11408,7 +11269,7 @@
             </wp:anchor>
           </w:drawing>
         </mc:Choice>
-        <mc:Fallback xmlns:cx1="http://schemas.microsoft.com/office/drawing/2015/9/8/chartex" xmlns:cx2="http://schemas.microsoft.com/office/drawing/2015/10/21/chartex" xmlns:cx3="http://schemas.microsoft.com/office/drawing/2016/5/9/chartex" xmlns:cx4="http://schemas.microsoft.com/office/drawing/2016/5/10/chartex" xmlns:cx5="http://schemas.microsoft.com/office/drawing/2016/5/11/chartex" xmlns:cx6="http://schemas.microsoft.com/office/drawing/2016/5/12/chartex" xmlns:cx7="http://schemas.microsoft.com/office/drawing/2016/5/13/chartex" xmlns:cx8="http://schemas.microsoft.com/office/drawing/2016/5/14/chartex" xmlns:aink="http://schemas.microsoft.com/office/drawing/2016/ink" xmlns:am3d="http://schemas.microsoft.com/office/drawing/2017/model3d" xmlns:w16cid="http://schemas.microsoft.com/office/word/2016/wordml/cid">
+        <mc:Fallback>
           <w:pict>
             <v:line w14:anchorId="0C38DE0D" id="Line 4" o:spid="_x0000_s1026" style="position:absolute;left:0;text-align:left;z-index:-251659776;visibility:visible;mso-wrap-style:square;mso-width-percent:0;mso-height-percent:0;mso-wrap-distance-left:9pt;mso-wrap-distance-top:-3e-5mm;mso-wrap-distance-right:9pt;mso-wrap-distance-bottom:-3e-5mm;mso-position-horizontal:absolute;mso-position-horizontal-relative:page;mso-position-vertical:absolute;mso-position-vertical-relative:page;mso-width-percent:0;mso-height-percent:0;mso-width-relative:page;mso-height-relative:page" from="67.1pt,790.75pt" to="527.15pt,790.75pt" o:gfxdata="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" strokeweight=".48pt">
               <w10:wrap anchorx="page" anchory="page"/>
@@ -11430,7 +11291,7 @@
 </file>
 
 <file path=word/footer2.xml><?xml version="1.0" encoding="utf-8"?>
-<w:ftr xmlns:wpc="http://schemas.microsoft.com/office/word/2010/wordprocessingCanvas" xmlns:cx="http://schemas.microsoft.com/office/drawing/2014/chartex" xmlns:mc="http://schemas.openxmlformats.org/markup-compatibility/2006" xmlns:o="urn:schemas-microsoft-com:office:office" xmlns:r="http://schemas.openxmlformats.org/officeDocument/2006/relationships" xmlns:m="http://schemas.openxmlformats.org/officeDocument/2006/math" xmlns:v="urn:schemas-microsoft-com:vml" xmlns:wp14="http://schemas.microsoft.com/office/word/2010/wordprocessingDrawing" xmlns:wp="http://schemas.openxmlformats.org/drawingml/2006/wordprocessingDrawing" xmlns:w10="urn:schemas-microsoft-com:office:word" xmlns:w="http://schemas.openxmlformats.org/wordprocessingml/2006/main" xmlns:w14="http://schemas.microsoft.com/office/word/2010/wordml" xmlns:w15="http://schemas.microsoft.com/office/word/2012/wordml" xmlns:w16se="http://schemas.microsoft.com/office/word/2015/wordml/symex" xmlns:wpg="http://schemas.microsoft.com/office/word/2010/wordprocessingGroup" xmlns:wpi="http://schemas.microsoft.com/office/word/2010/wordprocessingInk" xmlns:wne="http://schemas.microsoft.com/office/word/2006/wordml" xmlns:wps="http://schemas.microsoft.com/office/word/2010/wordprocessingShape" mc:Ignorable="w14 w15 w16se wp14">
+<w:ftr xmlns:wpc="http://schemas.microsoft.com/office/word/2010/wordprocessingCanvas" xmlns:cx="http://schemas.microsoft.com/office/drawing/2014/chartex" xmlns:cx1="http://schemas.microsoft.com/office/drawing/2015/9/8/chartex" xmlns:cx2="http://schemas.microsoft.com/office/drawing/2015/10/21/chartex" xmlns:cx3="http://schemas.microsoft.com/office/drawing/2016/5/9/chartex" xmlns:cx4="http://schemas.microsoft.com/office/drawing/2016/5/10/chartex" xmlns:cx5="http://schemas.microsoft.com/office/drawing/2016/5/11/chartex" xmlns:cx6="http://schemas.microsoft.com/office/drawing/2016/5/12/chartex" xmlns:cx7="http://schemas.microsoft.com/office/drawing/2016/5/13/chartex" xmlns:cx8="http://schemas.microsoft.com/office/drawing/2016/5/14/chartex" xmlns:mc="http://schemas.openxmlformats.org/markup-compatibility/2006" xmlns:aink="http://schemas.microsoft.com/office/drawing/2016/ink" xmlns:am3d="http://schemas.microsoft.com/office/drawing/2017/model3d" xmlns:o="urn:schemas-microsoft-com:office:office" xmlns:r="http://schemas.openxmlformats.org/officeDocument/2006/relationships" xmlns:m="http://schemas.openxmlformats.org/officeDocument/2006/math" xmlns:v="urn:schemas-microsoft-com:vml" xmlns:wp14="http://schemas.microsoft.com/office/word/2010/wordprocessingDrawing" xmlns:wp="http://schemas.openxmlformats.org/drawingml/2006/wordprocessingDrawing" xmlns:w10="urn:schemas-microsoft-com:office:word" xmlns:w="http://schemas.openxmlformats.org/wordprocessingml/2006/main" xmlns:w14="http://schemas.microsoft.com/office/word/2010/wordml" xmlns:w15="http://schemas.microsoft.com/office/word/2012/wordml" xmlns:w16cid="http://schemas.microsoft.com/office/word/2016/wordml/cid" xmlns:w16se="http://schemas.microsoft.com/office/word/2015/wordml/symex" xmlns:wpg="http://schemas.microsoft.com/office/word/2010/wordprocessingGroup" xmlns:wpi="http://schemas.microsoft.com/office/word/2010/wordprocessingInk" xmlns:wne="http://schemas.microsoft.com/office/word/2006/wordml" xmlns:wps="http://schemas.microsoft.com/office/word/2010/wordprocessingShape" mc:Ignorable="w14 w15 w16se w16cid wp14">
   <w:p>
     <w:pPr>
       <w:pStyle w:val="a3"/>
@@ -11559,7 +11420,7 @@
             </wp:anchor>
           </w:drawing>
         </mc:Choice>
-        <mc:Fallback xmlns:cx1="http://schemas.microsoft.com/office/drawing/2015/9/8/chartex" xmlns:cx2="http://schemas.microsoft.com/office/drawing/2015/10/21/chartex" xmlns:cx3="http://schemas.microsoft.com/office/drawing/2016/5/9/chartex" xmlns:cx4="http://schemas.microsoft.com/office/drawing/2016/5/10/chartex" xmlns:cx5="http://schemas.microsoft.com/office/drawing/2016/5/11/chartex" xmlns:cx6="http://schemas.microsoft.com/office/drawing/2016/5/12/chartex" xmlns:cx7="http://schemas.microsoft.com/office/drawing/2016/5/13/chartex" xmlns:cx8="http://schemas.microsoft.com/office/drawing/2016/5/14/chartex" xmlns:aink="http://schemas.microsoft.com/office/drawing/2016/ink" xmlns:am3d="http://schemas.microsoft.com/office/drawing/2017/model3d" xmlns:w16cid="http://schemas.microsoft.com/office/word/2016/wordml/cid">
+        <mc:Fallback>
           <w:pict>
             <v:shapetype id="_x0000_t202" coordsize="21600,21600" o:spt="202" path="m,l,21600r21600,l21600,xe">
               <v:stroke joinstyle="miter"/>
@@ -11686,7 +11547,7 @@
             </wp:anchor>
           </w:drawing>
         </mc:Choice>
-        <mc:Fallback xmlns:cx1="http://schemas.microsoft.com/office/drawing/2015/9/8/chartex" xmlns:cx2="http://schemas.microsoft.com/office/drawing/2015/10/21/chartex" xmlns:cx3="http://schemas.microsoft.com/office/drawing/2016/5/9/chartex" xmlns:cx4="http://schemas.microsoft.com/office/drawing/2016/5/10/chartex" xmlns:cx5="http://schemas.microsoft.com/office/drawing/2016/5/11/chartex" xmlns:cx6="http://schemas.microsoft.com/office/drawing/2016/5/12/chartex" xmlns:cx7="http://schemas.microsoft.com/office/drawing/2016/5/13/chartex" xmlns:cx8="http://schemas.microsoft.com/office/drawing/2016/5/14/chartex" xmlns:aink="http://schemas.microsoft.com/office/drawing/2016/ink" xmlns:am3d="http://schemas.microsoft.com/office/drawing/2017/model3d" xmlns:w16cid="http://schemas.microsoft.com/office/word/2016/wordml/cid">
+        <mc:Fallback>
           <w:pict>
             <v:line w14:anchorId="498876B7" id="Line 2" o:spid="_x0000_s1026" style="position:absolute;left:0;text-align:left;z-index:-251657728;visibility:visible;mso-wrap-style:square;mso-width-percent:0;mso-height-percent:0;mso-wrap-distance-left:9pt;mso-wrap-distance-top:-3e-5mm;mso-wrap-distance-right:9pt;mso-wrap-distance-bottom:-3e-5mm;mso-position-horizontal:absolute;mso-position-horizontal-relative:page;mso-position-vertical:absolute;mso-position-vertical-relative:page;mso-width-percent:0;mso-height-percent:0;mso-width-relative:page;mso-height-relative:page" from="67.1pt,790.1pt" to="527.15pt,790.1pt" o:gfxdata="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" strokeweight=".48pt">
               <w10:wrap anchorx="page" anchory="page"/>
@@ -11700,7 +11561,7 @@
 </file>
 
 <file path=word/footnotes.xml><?xml version="1.0" encoding="utf-8"?>
-<w:footnotes xmlns:wpc="http://schemas.microsoft.com/office/word/2010/wordprocessingCanvas" xmlns:cx="http://schemas.microsoft.com/office/drawing/2014/chartex" xmlns:mc="http://schemas.openxmlformats.org/markup-compatibility/2006" xmlns:o="urn:schemas-microsoft-com:office:office" xmlns:r="http://schemas.openxmlformats.org/officeDocument/2006/relationships" xmlns:m="http://schemas.openxmlformats.org/officeDocument/2006/math" xmlns:v="urn:schemas-microsoft-com:vml" xmlns:wp14="http://schemas.microsoft.com/office/word/2010/wordprocessingDrawing" xmlns:wp="http://schemas.openxmlformats.org/drawingml/2006/wordprocessingDrawing" xmlns:w10="urn:schemas-microsoft-com:office:word" xmlns:w="http://schemas.openxmlformats.org/wordprocessingml/2006/main" xmlns:w14="http://schemas.microsoft.com/office/word/2010/wordml" xmlns:w15="http://schemas.microsoft.com/office/word/2012/wordml" xmlns:w16se="http://schemas.microsoft.com/office/word/2015/wordml/symex" xmlns:wpg="http://schemas.microsoft.com/office/word/2010/wordprocessingGroup" xmlns:wpi="http://schemas.microsoft.com/office/word/2010/wordprocessingInk" xmlns:wne="http://schemas.microsoft.com/office/word/2006/wordml" xmlns:wps="http://schemas.microsoft.com/office/word/2010/wordprocessingShape" mc:Ignorable="w14 w15 w16se wp14">
+<w:footnotes xmlns:wpc="http://schemas.microsoft.com/office/word/2010/wordprocessingCanvas" xmlns:cx="http://schemas.microsoft.com/office/drawing/2014/chartex" xmlns:cx1="http://schemas.microsoft.com/office/drawing/2015/9/8/chartex" xmlns:cx2="http://schemas.microsoft.com/office/drawing/2015/10/21/chartex" xmlns:cx3="http://schemas.microsoft.com/office/drawing/2016/5/9/chartex" xmlns:cx4="http://schemas.microsoft.com/office/drawing/2016/5/10/chartex" xmlns:cx5="http://schemas.microsoft.com/office/drawing/2016/5/11/chartex" xmlns:cx6="http://schemas.microsoft.com/office/drawing/2016/5/12/chartex" xmlns:cx7="http://schemas.microsoft.com/office/drawing/2016/5/13/chartex" xmlns:cx8="http://schemas.microsoft.com/office/drawing/2016/5/14/chartex" xmlns:mc="http://schemas.openxmlformats.org/markup-compatibility/2006" xmlns:aink="http://schemas.microsoft.com/office/drawing/2016/ink" xmlns:am3d="http://schemas.microsoft.com/office/drawing/2017/model3d" xmlns:o="urn:schemas-microsoft-com:office:office" xmlns:r="http://schemas.openxmlformats.org/officeDocument/2006/relationships" xmlns:m="http://schemas.openxmlformats.org/officeDocument/2006/math" xmlns:v="urn:schemas-microsoft-com:vml" xmlns:wp14="http://schemas.microsoft.com/office/word/2010/wordprocessingDrawing" xmlns:wp="http://schemas.openxmlformats.org/drawingml/2006/wordprocessingDrawing" xmlns:w10="urn:schemas-microsoft-com:office:word" xmlns:w="http://schemas.openxmlformats.org/wordprocessingml/2006/main" xmlns:w14="http://schemas.microsoft.com/office/word/2010/wordml" xmlns:w15="http://schemas.microsoft.com/office/word/2012/wordml" xmlns:w16cid="http://schemas.microsoft.com/office/word/2016/wordml/cid" xmlns:w16se="http://schemas.microsoft.com/office/word/2015/wordml/symex" xmlns:wpg="http://schemas.microsoft.com/office/word/2010/wordprocessingGroup" xmlns:wpi="http://schemas.microsoft.com/office/word/2010/wordprocessingInk" xmlns:wne="http://schemas.microsoft.com/office/word/2006/wordml" xmlns:wps="http://schemas.microsoft.com/office/word/2010/wordprocessingShape" mc:Ignorable="w14 w15 w16se w16cid wp14">
   <w:footnote w:type="separator" w:id="-1">
     <w:p>
       <w:r>
@@ -11719,7 +11580,7 @@
 </file>
 
 <file path=word/header1.xml><?xml version="1.0" encoding="utf-8"?>
-<w:hdr xmlns:wpc="http://schemas.microsoft.com/office/word/2010/wordprocessingCanvas" xmlns:cx="http://schemas.microsoft.com/office/drawing/2014/chartex" xmlns:mc="http://schemas.openxmlformats.org/markup-compatibility/2006" xmlns:o="urn:schemas-microsoft-com:office:office" xmlns:r="http://schemas.openxmlformats.org/officeDocument/2006/relationships" xmlns:m="http://schemas.openxmlformats.org/officeDocument/2006/math" xmlns:v="urn:schemas-microsoft-com:vml" xmlns:wp14="http://schemas.microsoft.com/office/word/2010/wordprocessingDrawing" xmlns:wp="http://schemas.openxmlformats.org/drawingml/2006/wordprocessingDrawing" xmlns:w10="urn:schemas-microsoft-com:office:word" xmlns:w="http://schemas.openxmlformats.org/wordprocessingml/2006/main" xmlns:w14="http://schemas.microsoft.com/office/word/2010/wordml" xmlns:w15="http://schemas.microsoft.com/office/word/2012/wordml" xmlns:w16se="http://schemas.microsoft.com/office/word/2015/wordml/symex" xmlns:wpg="http://schemas.microsoft.com/office/word/2010/wordprocessingGroup" xmlns:wpi="http://schemas.microsoft.com/office/word/2010/wordprocessingInk" xmlns:wne="http://schemas.microsoft.com/office/word/2006/wordml" xmlns:wps="http://schemas.microsoft.com/office/word/2010/wordprocessingShape" mc:Ignorable="w14 w15 w16se wp14">
+<w:hdr xmlns:wpc="http://schemas.microsoft.com/office/word/2010/wordprocessingCanvas" xmlns:cx="http://schemas.microsoft.com/office/drawing/2014/chartex" xmlns:cx1="http://schemas.microsoft.com/office/drawing/2015/9/8/chartex" xmlns:cx2="http://schemas.microsoft.com/office/drawing/2015/10/21/chartex" xmlns:cx3="http://schemas.microsoft.com/office/drawing/2016/5/9/chartex" xmlns:cx4="http://schemas.microsoft.com/office/drawing/2016/5/10/chartex" xmlns:cx5="http://schemas.microsoft.com/office/drawing/2016/5/11/chartex" xmlns:cx6="http://schemas.microsoft.com/office/drawing/2016/5/12/chartex" xmlns:cx7="http://schemas.microsoft.com/office/drawing/2016/5/13/chartex" xmlns:cx8="http://schemas.microsoft.com/office/drawing/2016/5/14/chartex" xmlns:mc="http://schemas.openxmlformats.org/markup-compatibility/2006" xmlns:aink="http://schemas.microsoft.com/office/drawing/2016/ink" xmlns:am3d="http://schemas.microsoft.com/office/drawing/2017/model3d" xmlns:o="urn:schemas-microsoft-com:office:office" xmlns:r="http://schemas.openxmlformats.org/officeDocument/2006/relationships" xmlns:m="http://schemas.openxmlformats.org/officeDocument/2006/math" xmlns:v="urn:schemas-microsoft-com:vml" xmlns:wp14="http://schemas.microsoft.com/office/word/2010/wordprocessingDrawing" xmlns:wp="http://schemas.openxmlformats.org/drawingml/2006/wordprocessingDrawing" xmlns:w10="urn:schemas-microsoft-com:office:word" xmlns:w="http://schemas.openxmlformats.org/wordprocessingml/2006/main" xmlns:w14="http://schemas.microsoft.com/office/word/2010/wordml" xmlns:w15="http://schemas.microsoft.com/office/word/2012/wordml" xmlns:w16cid="http://schemas.microsoft.com/office/word/2016/wordml/cid" xmlns:w16se="http://schemas.microsoft.com/office/word/2015/wordml/symex" xmlns:wpg="http://schemas.microsoft.com/office/word/2010/wordprocessingGroup" xmlns:wpi="http://schemas.microsoft.com/office/word/2010/wordprocessingInk" xmlns:wne="http://schemas.microsoft.com/office/word/2006/wordml" xmlns:wps="http://schemas.microsoft.com/office/word/2010/wordprocessingShape" mc:Ignorable="w14 w15 w16se w16cid wp14">
   <w:p>
     <w:pPr>
       <w:pStyle w:val="a3"/>
@@ -12548,7 +12409,7 @@
 </file>
 
 <file path=word/numbering.xml><?xml version="1.0" encoding="utf-8"?>
-<w:numbering xmlns:wpc="http://schemas.microsoft.com/office/word/2010/wordprocessingCanvas" xmlns:cx="http://schemas.microsoft.com/office/drawing/2014/chartex" xmlns:mc="http://schemas.openxmlformats.org/markup-compatibility/2006" xmlns:o="urn:schemas-microsoft-com:office:office" xmlns:r="http://schemas.openxmlformats.org/officeDocument/2006/relationships" xmlns:m="http://schemas.openxmlformats.org/officeDocument/2006/math" xmlns:v="urn:schemas-microsoft-com:vml" xmlns:wp14="http://schemas.microsoft.com/office/word/2010/wordprocessingDrawing" xmlns:wp="http://schemas.openxmlformats.org/drawingml/2006/wordprocessingDrawing" xmlns:w10="urn:schemas-microsoft-com:office:word" xmlns:w="http://schemas.openxmlformats.org/wordprocessingml/2006/main" xmlns:w14="http://schemas.microsoft.com/office/word/2010/wordml" xmlns:w15="http://schemas.microsoft.com/office/word/2012/wordml" xmlns:w16se="http://schemas.microsoft.com/office/word/2015/wordml/symex" xmlns:wpg="http://schemas.microsoft.com/office/word/2010/wordprocessingGroup" xmlns:wpi="http://schemas.microsoft.com/office/word/2010/wordprocessingInk" xmlns:wne="http://schemas.microsoft.com/office/word/2006/wordml" xmlns:wps="http://schemas.microsoft.com/office/word/2010/wordprocessingShape" mc:Ignorable="w14 w15 w16se wp14">
+<w:numbering xmlns:wpc="http://schemas.microsoft.com/office/word/2010/wordprocessingCanvas" xmlns:cx="http://schemas.microsoft.com/office/drawing/2014/chartex" xmlns:cx1="http://schemas.microsoft.com/office/drawing/2015/9/8/chartex" xmlns:cx2="http://schemas.microsoft.com/office/drawing/2015/10/21/chartex" xmlns:cx3="http://schemas.microsoft.com/office/drawing/2016/5/9/chartex" xmlns:cx4="http://schemas.microsoft.com/office/drawing/2016/5/10/chartex" xmlns:cx5="http://schemas.microsoft.com/office/drawing/2016/5/11/chartex" xmlns:cx6="http://schemas.microsoft.com/office/drawing/2016/5/12/chartex" xmlns:cx7="http://schemas.microsoft.com/office/drawing/2016/5/13/chartex" xmlns:cx8="http://schemas.microsoft.com/office/drawing/2016/5/14/chartex" xmlns:mc="http://schemas.openxmlformats.org/markup-compatibility/2006" xmlns:aink="http://schemas.microsoft.com/office/drawing/2016/ink" xmlns:am3d="http://schemas.microsoft.com/office/drawing/2017/model3d" xmlns:o="urn:schemas-microsoft-com:office:office" xmlns:r="http://schemas.openxmlformats.org/officeDocument/2006/relationships" xmlns:m="http://schemas.openxmlformats.org/officeDocument/2006/math" xmlns:v="urn:schemas-microsoft-com:vml" xmlns:wp14="http://schemas.microsoft.com/office/word/2010/wordprocessingDrawing" xmlns:wp="http://schemas.openxmlformats.org/drawingml/2006/wordprocessingDrawing" xmlns:w10="urn:schemas-microsoft-com:office:word" xmlns:w="http://schemas.openxmlformats.org/wordprocessingml/2006/main" xmlns:w14="http://schemas.microsoft.com/office/word/2010/wordml" xmlns:w15="http://schemas.microsoft.com/office/word/2012/wordml" xmlns:w16cid="http://schemas.microsoft.com/office/word/2016/wordml/cid" xmlns:w16se="http://schemas.microsoft.com/office/word/2015/wordml/symex" xmlns:wpg="http://schemas.microsoft.com/office/word/2010/wordprocessingGroup" xmlns:wpi="http://schemas.microsoft.com/office/word/2010/wordprocessingInk" xmlns:wne="http://schemas.microsoft.com/office/word/2006/wordml" xmlns:wps="http://schemas.microsoft.com/office/word/2010/wordprocessingShape" mc:Ignorable="w14 w15 w16se w16cid wp14">
   <w:abstractNum w:abstractNumId="0" w15:restartNumberingAfterBreak="0">
     <w:nsid w:val="055005C2"/>
     <w:multiLevelType w:val="hybridMultilevel"/>
@@ -14119,7 +13980,7 @@
 </file>
 
 <file path=word/styles.xml><?xml version="1.0" encoding="utf-8"?>
-<w:styles xmlns:mc="http://schemas.openxmlformats.org/markup-compatibility/2006" xmlns:r="http://schemas.openxmlformats.org/officeDocument/2006/relationships" xmlns:w="http://schemas.openxmlformats.org/wordprocessingml/2006/main" xmlns:w14="http://schemas.microsoft.com/office/word/2010/wordml" xmlns:w15="http://schemas.microsoft.com/office/word/2012/wordml" xmlns:w16se="http://schemas.microsoft.com/office/word/2015/wordml/symex" mc:Ignorable="w14 w15 w16se">
+<w:styles xmlns:mc="http://schemas.openxmlformats.org/markup-compatibility/2006" xmlns:r="http://schemas.openxmlformats.org/officeDocument/2006/relationships" xmlns:w="http://schemas.openxmlformats.org/wordprocessingml/2006/main" xmlns:w14="http://schemas.microsoft.com/office/word/2010/wordml" xmlns:w15="http://schemas.microsoft.com/office/word/2012/wordml" xmlns:w16cid="http://schemas.microsoft.com/office/word/2016/wordml/cid" xmlns:w16se="http://schemas.microsoft.com/office/word/2015/wordml/symex" mc:Ignorable="w14 w15 w16se w16cid">
   <w:docDefaults>
     <w:rPrDefault>
       <w:rPr>
@@ -14137,7 +13998,7 @@
       </w:pPr>
     </w:pPrDefault>
   </w:docDefaults>
-  <w:latentStyles w:defLockedState="0" w:defUIPriority="99" w:defSemiHidden="0" w:defUnhideWhenUsed="0" w:defQFormat="0" w:count="371">
+  <w:latentStyles w:defLockedState="0" w:defUIPriority="99" w:defSemiHidden="0" w:defUnhideWhenUsed="0" w:defQFormat="0" w:count="375">
     <w:lsdException w:name="Normal" w:uiPriority="1" w:qFormat="1"/>
     <w:lsdException w:name="heading 1" w:uiPriority="9" w:qFormat="1"/>
     <w:lsdException w:name="heading 2" w:semiHidden="1" w:uiPriority="9" w:unhideWhenUsed="1" w:qFormat="1"/>
@@ -14243,7 +14104,6 @@
     <w:lsdException w:name="HTML Sample" w:semiHidden="1" w:unhideWhenUsed="1"/>
     <w:lsdException w:name="HTML Typewriter" w:semiHidden="1" w:unhideWhenUsed="1"/>
     <w:lsdException w:name="HTML Variable" w:semiHidden="1" w:unhideWhenUsed="1"/>
-    <w:lsdException w:name="Normal Table" w:semiHidden="1" w:unhideWhenUsed="1"/>
     <w:lsdException w:name="annotation subject" w:semiHidden="1" w:unhideWhenUsed="1"/>
     <w:lsdException w:name="No List" w:semiHidden="1" w:unhideWhenUsed="1"/>
     <w:lsdException w:name="Outline List 1" w:semiHidden="1" w:unhideWhenUsed="1"/>
@@ -14287,10 +14147,8 @@
     <w:lsdException w:name="Table Elegant" w:semiHidden="1" w:unhideWhenUsed="1"/>
     <w:lsdException w:name="Table Professional" w:semiHidden="1" w:unhideWhenUsed="1"/>
     <w:lsdException w:name="Table Subtle 1" w:semiHidden="1" w:unhideWhenUsed="1"/>
-    <w:lsdException w:name="Table Subtle 2" w:semiHidden="1" w:unhideWhenUsed="1"/>
     <w:lsdException w:name="Table Web 1" w:semiHidden="1" w:unhideWhenUsed="1"/>
     <w:lsdException w:name="Table Web 2" w:semiHidden="1" w:unhideWhenUsed="1"/>
-    <w:lsdException w:name="Table Web 3" w:semiHidden="1" w:unhideWhenUsed="1"/>
     <w:lsdException w:name="Balloon Text" w:semiHidden="1" w:unhideWhenUsed="1"/>
     <w:lsdException w:name="Table Grid" w:uiPriority="59"/>
     <w:lsdException w:name="Table Theme" w:semiHidden="1" w:unhideWhenUsed="1"/>
@@ -14509,6 +14367,10 @@
     <w:lsdException w:name="List Table 5 Dark Accent 6" w:uiPriority="50"/>
     <w:lsdException w:name="List Table 6 Colorful Accent 6" w:uiPriority="51"/>
     <w:lsdException w:name="List Table 7 Colorful Accent 6" w:uiPriority="52"/>
+    <w:lsdException w:name="Mention" w:semiHidden="1" w:unhideWhenUsed="1"/>
+    <w:lsdException w:name="Smart Hyperlink" w:semiHidden="1" w:unhideWhenUsed="1"/>
+    <w:lsdException w:name="Hashtag" w:semiHidden="1" w:unhideWhenUsed="1"/>
+    <w:lsdException w:name="Unresolved Mention" w:semiHidden="1" w:unhideWhenUsed="1"/>
   </w:latentStyles>
   <w:style w:type="paragraph" w:default="1" w:styleId="a">
     <w:name w:val="Normal"/>
@@ -15611,7 +15473,7 @@
 </file>
 
 <file path=customXml/itemProps1.xml><?xml version="1.0" encoding="utf-8"?>
-<ds:datastoreItem xmlns:ds="http://schemas.openxmlformats.org/officeDocument/2006/customXml" ds:itemID="{587477F9-4FFC-45D8-8B97-50A4EF780E1B}">
+<ds:datastoreItem xmlns:ds="http://schemas.openxmlformats.org/officeDocument/2006/customXml" ds:itemID="{5D588022-DB91-4FB7-9992-F04428D9E451}">
   <ds:schemaRefs>
     <ds:schemaRef ds:uri="http://schemas.openxmlformats.org/officeDocument/2006/bibliography"/>
   </ds:schemaRefs>

</xml_diff>